<commit_message>
Update The Evaluations Of Optimisations Of The Wave Function Collapse Algorithm In Procedural Generation.docx
</commit_message>
<xml_diff>
--- a/The Evaluations Of Optimisations Of The Wave Function Collapse Algorithm In Procedural Generation.docx
+++ b/The Evaluations Of Optimisations Of The Wave Function Collapse Algorithm In Procedural Generation.docx
@@ -234,21 +234,33 @@
                                   </w:rPr>
                                   <w:t xml:space="preserve">The Evaluations </w:t>
                                 </w:r>
-                                <w:proofErr w:type="gramStart"/>
                                 <w:r>
                                   <w:rPr>
                                     <w:color w:val="595959"/>
                                     <w:sz w:val="108"/>
                                   </w:rPr>
-                                  <w:t>Of</w:t>
+                                  <w:t>of</w:t>
                                 </w:r>
-                                <w:proofErr w:type="gramEnd"/>
                                 <w:r>
                                   <w:rPr>
                                     <w:color w:val="595959"/>
                                     <w:sz w:val="108"/>
                                   </w:rPr>
-                                  <w:t xml:space="preserve"> Optimisations Of The Wave Function Collapse Algorithm In Procedural Generation</w:t>
+                                  <w:t xml:space="preserve"> Optimisations </w:t>
+                                </w:r>
+                                <w:r>
+                                  <w:rPr>
+                                    <w:color w:val="595959"/>
+                                    <w:sz w:val="108"/>
+                                  </w:rPr>
+                                  <w:t>o</w:t>
+                                </w:r>
+                                <w:r>
+                                  <w:rPr>
+                                    <w:color w:val="595959"/>
+                                    <w:sz w:val="108"/>
+                                  </w:rPr>
+                                  <w:t>f The Wave Function Collapse Algorithm In Procedural Generation</w:t>
                                 </w:r>
                               </w:p>
                               <w:p>
@@ -372,21 +384,33 @@
                             </w:rPr>
                             <w:t xml:space="preserve">The Evaluations </w:t>
                           </w:r>
-                          <w:proofErr w:type="gramStart"/>
                           <w:r>
                             <w:rPr>
                               <w:color w:val="595959"/>
                               <w:sz w:val="108"/>
                             </w:rPr>
-                            <w:t>Of</w:t>
+                            <w:t>of</w:t>
                           </w:r>
-                          <w:proofErr w:type="gramEnd"/>
                           <w:r>
                             <w:rPr>
                               <w:color w:val="595959"/>
                               <w:sz w:val="108"/>
                             </w:rPr>
-                            <w:t xml:space="preserve"> Optimisations Of The Wave Function Collapse Algorithm In Procedural Generation</w:t>
+                            <w:t xml:space="preserve"> Optimisations </w:t>
+                          </w:r>
+                          <w:r>
+                            <w:rPr>
+                              <w:color w:val="595959"/>
+                              <w:sz w:val="108"/>
+                            </w:rPr>
+                            <w:t>o</w:t>
+                          </w:r>
+                          <w:r>
+                            <w:rPr>
+                              <w:color w:val="595959"/>
+                              <w:sz w:val="108"/>
+                            </w:rPr>
+                            <w:t>f The Wave Function Collapse Algorithm In Procedural Generation</w:t>
                           </w:r>
                         </w:p>
                         <w:p>
@@ -462,7 +486,12 @@
               <w:tab w:val="right" w:leader="dot" w:pos="9016"/>
             </w:tabs>
             <w:rPr>
+              <w:rFonts w:asciiTheme="minorHAnsi" w:eastAsiaTheme="minorEastAsia" w:hAnsiTheme="minorHAnsi" w:cstheme="minorBidi"/>
               <w:noProof/>
+              <w:kern w:val="2"/>
+              <w:sz w:val="24"/>
+              <w:szCs w:val="24"/>
+              <w14:ligatures w14:val="standardContextual"/>
             </w:rPr>
           </w:pPr>
           <w:r>
@@ -474,7 +503,7 @@
           <w:r>
             <w:fldChar w:fldCharType="separate"/>
           </w:r>
-          <w:hyperlink w:anchor="_Toc158250235" w:history="1">
+          <w:hyperlink w:anchor="_Toc158308830" w:history="1">
             <w:r>
               <w:rPr>
                 <w:rStyle w:val="Hyperlink"/>
@@ -501,7 +530,7 @@
                 <w:noProof/>
                 <w:webHidden/>
               </w:rPr>
-              <w:instrText xml:space="preserve"> PAGEREF _Toc158250235 \h </w:instrText>
+              <w:instrText xml:space="preserve"> PAGEREF _Toc158308830 \h </w:instrText>
             </w:r>
             <w:r>
               <w:rPr>
@@ -539,10 +568,15 @@
               <w:tab w:val="right" w:leader="dot" w:pos="9016"/>
             </w:tabs>
             <w:rPr>
+              <w:rFonts w:asciiTheme="minorHAnsi" w:eastAsiaTheme="minorEastAsia" w:hAnsiTheme="minorHAnsi" w:cstheme="minorBidi"/>
               <w:noProof/>
+              <w:kern w:val="2"/>
+              <w:sz w:val="24"/>
+              <w:szCs w:val="24"/>
+              <w14:ligatures w14:val="standardContextual"/>
             </w:rPr>
           </w:pPr>
-          <w:hyperlink w:anchor="_Toc158250236" w:history="1">
+          <w:hyperlink w:anchor="_Toc158308831" w:history="1">
             <w:r>
               <w:rPr>
                 <w:rStyle w:val="Hyperlink"/>
@@ -569,7 +603,7 @@
                 <w:noProof/>
                 <w:webHidden/>
               </w:rPr>
-              <w:instrText xml:space="preserve"> PAGEREF _Toc158250236 \h </w:instrText>
+              <w:instrText xml:space="preserve"> PAGEREF _Toc158308831 \h </w:instrText>
             </w:r>
             <w:r>
               <w:rPr>
@@ -607,10 +641,15 @@
               <w:tab w:val="right" w:leader="dot" w:pos="9016"/>
             </w:tabs>
             <w:rPr>
+              <w:rFonts w:asciiTheme="minorHAnsi" w:eastAsiaTheme="minorEastAsia" w:hAnsiTheme="minorHAnsi" w:cstheme="minorBidi"/>
               <w:noProof/>
+              <w:kern w:val="2"/>
+              <w:sz w:val="24"/>
+              <w:szCs w:val="24"/>
+              <w14:ligatures w14:val="standardContextual"/>
             </w:rPr>
           </w:pPr>
-          <w:hyperlink w:anchor="_Toc158250237" w:history="1">
+          <w:hyperlink w:anchor="_Toc158308832" w:history="1">
             <w:r>
               <w:rPr>
                 <w:rStyle w:val="Hyperlink"/>
@@ -637,7 +676,7 @@
                 <w:noProof/>
                 <w:webHidden/>
               </w:rPr>
-              <w:instrText xml:space="preserve"> PAGEREF _Toc158250237 \h </w:instrText>
+              <w:instrText xml:space="preserve"> PAGEREF _Toc158308832 \h </w:instrText>
             </w:r>
             <w:r>
               <w:rPr>
@@ -675,10 +714,15 @@
               <w:tab w:val="right" w:leader="dot" w:pos="9016"/>
             </w:tabs>
             <w:rPr>
+              <w:rFonts w:asciiTheme="minorHAnsi" w:eastAsiaTheme="minorEastAsia" w:hAnsiTheme="minorHAnsi" w:cstheme="minorBidi"/>
               <w:noProof/>
+              <w:kern w:val="2"/>
+              <w:sz w:val="24"/>
+              <w:szCs w:val="24"/>
+              <w14:ligatures w14:val="standardContextual"/>
             </w:rPr>
           </w:pPr>
-          <w:hyperlink w:anchor="_Toc158250238" w:history="1">
+          <w:hyperlink w:anchor="_Toc158308833" w:history="1">
             <w:r>
               <w:rPr>
                 <w:rStyle w:val="Hyperlink"/>
@@ -705,7 +749,7 @@
                 <w:noProof/>
                 <w:webHidden/>
               </w:rPr>
-              <w:instrText xml:space="preserve"> PAGEREF _Toc158250238 \h </w:instrText>
+              <w:instrText xml:space="preserve"> PAGEREF _Toc158308833 \h </w:instrText>
             </w:r>
             <w:r>
               <w:rPr>
@@ -743,16 +787,90 @@
               <w:tab w:val="right" w:leader="dot" w:pos="9016"/>
             </w:tabs>
             <w:rPr>
+              <w:rFonts w:asciiTheme="minorHAnsi" w:eastAsiaTheme="minorEastAsia" w:hAnsiTheme="minorHAnsi" w:cstheme="minorBidi"/>
+              <w:noProof/>
+              <w:kern w:val="2"/>
+              <w:sz w:val="24"/>
+              <w:szCs w:val="24"/>
+              <w14:ligatures w14:val="standardContextual"/>
+            </w:rPr>
+          </w:pPr>
+          <w:hyperlink w:anchor="_Toc158308834" w:history="1">
+            <w:r>
+              <w:rPr>
+                <w:rStyle w:val="Hyperlink"/>
+                <w:noProof/>
+              </w:rPr>
+              <w:t>Objectives</w:t>
+            </w:r>
+            <w:r>
+              <w:rPr>
+                <w:noProof/>
+                <w:webHidden/>
+              </w:rPr>
+              <w:tab/>
+            </w:r>
+            <w:r>
+              <w:rPr>
+                <w:noProof/>
+                <w:webHidden/>
+              </w:rPr>
+              <w:fldChar w:fldCharType="begin"/>
+            </w:r>
+            <w:r>
+              <w:rPr>
+                <w:noProof/>
+                <w:webHidden/>
+              </w:rPr>
+              <w:instrText xml:space="preserve"> PAGEREF _Toc158308834 \h </w:instrText>
+            </w:r>
+            <w:r>
+              <w:rPr>
+                <w:noProof/>
+                <w:webHidden/>
+              </w:rPr>
+            </w:r>
+            <w:r>
+              <w:rPr>
+                <w:noProof/>
+                <w:webHidden/>
+              </w:rPr>
+              <w:fldChar w:fldCharType="separate"/>
+            </w:r>
+            <w:r>
+              <w:rPr>
+                <w:noProof/>
+                <w:webHidden/>
+              </w:rPr>
+              <w:t>3</w:t>
+            </w:r>
+            <w:r>
+              <w:rPr>
+                <w:noProof/>
+                <w:webHidden/>
+              </w:rPr>
+              <w:fldChar w:fldCharType="end"/>
+            </w:r>
+          </w:hyperlink>
+        </w:p>
+        <w:p>
+          <w:pPr>
+            <w:pStyle w:val="TOC3"/>
+            <w:tabs>
+              <w:tab w:val="right" w:leader="dot" w:pos="9016"/>
+            </w:tabs>
+            <w:rPr>
               <w:noProof/>
             </w:rPr>
           </w:pPr>
-          <w:hyperlink w:anchor="_Toc158250239" w:history="1">
+          <w:hyperlink w:anchor="_Toc158308835" w:history="1">
             <w:r>
               <w:rPr>
                 <w:rStyle w:val="Hyperlink"/>
                 <w:noProof/>
-              </w:rPr>
-              <w:t>Objectives</w:t>
+                <w:lang w:val="en-US" w:eastAsia="en-US"/>
+              </w:rPr>
+              <w:t>Evaluate the Base WFC Algorithm:</w:t>
             </w:r>
             <w:r>
               <w:rPr>
@@ -773,7 +891,145 @@
                 <w:noProof/>
                 <w:webHidden/>
               </w:rPr>
-              <w:instrText xml:space="preserve"> PAGEREF _Toc158250239 \h </w:instrText>
+              <w:instrText xml:space="preserve"> PAGEREF _Toc158308835 \h </w:instrText>
+            </w:r>
+            <w:r>
+              <w:rPr>
+                <w:noProof/>
+                <w:webHidden/>
+              </w:rPr>
+            </w:r>
+            <w:r>
+              <w:rPr>
+                <w:noProof/>
+                <w:webHidden/>
+              </w:rPr>
+              <w:fldChar w:fldCharType="separate"/>
+            </w:r>
+            <w:r>
+              <w:rPr>
+                <w:noProof/>
+                <w:webHidden/>
+              </w:rPr>
+              <w:t>3</w:t>
+            </w:r>
+            <w:r>
+              <w:rPr>
+                <w:noProof/>
+                <w:webHidden/>
+              </w:rPr>
+              <w:fldChar w:fldCharType="end"/>
+            </w:r>
+          </w:hyperlink>
+        </w:p>
+        <w:p>
+          <w:pPr>
+            <w:pStyle w:val="TOC3"/>
+            <w:tabs>
+              <w:tab w:val="right" w:leader="dot" w:pos="9016"/>
+            </w:tabs>
+            <w:rPr>
+              <w:noProof/>
+            </w:rPr>
+          </w:pPr>
+          <w:hyperlink w:anchor="_Toc158308836" w:history="1">
+            <w:r>
+              <w:rPr>
+                <w:rStyle w:val="Hyperlink"/>
+                <w:noProof/>
+                <w:lang w:val="en-US" w:eastAsia="en-US"/>
+              </w:rPr>
+              <w:t>Develop Optimization Strategies:</w:t>
+            </w:r>
+            <w:r>
+              <w:rPr>
+                <w:noProof/>
+                <w:webHidden/>
+              </w:rPr>
+              <w:tab/>
+            </w:r>
+            <w:r>
+              <w:rPr>
+                <w:noProof/>
+                <w:webHidden/>
+              </w:rPr>
+              <w:fldChar w:fldCharType="begin"/>
+            </w:r>
+            <w:r>
+              <w:rPr>
+                <w:noProof/>
+                <w:webHidden/>
+              </w:rPr>
+              <w:instrText xml:space="preserve"> PAGEREF _Toc158308836 \h </w:instrText>
+            </w:r>
+            <w:r>
+              <w:rPr>
+                <w:noProof/>
+                <w:webHidden/>
+              </w:rPr>
+            </w:r>
+            <w:r>
+              <w:rPr>
+                <w:noProof/>
+                <w:webHidden/>
+              </w:rPr>
+              <w:fldChar w:fldCharType="separate"/>
+            </w:r>
+            <w:r>
+              <w:rPr>
+                <w:noProof/>
+                <w:webHidden/>
+              </w:rPr>
+              <w:t>3</w:t>
+            </w:r>
+            <w:r>
+              <w:rPr>
+                <w:noProof/>
+                <w:webHidden/>
+              </w:rPr>
+              <w:fldChar w:fldCharType="end"/>
+            </w:r>
+          </w:hyperlink>
+        </w:p>
+        <w:p>
+          <w:pPr>
+            <w:pStyle w:val="TOC3"/>
+            <w:tabs>
+              <w:tab w:val="right" w:leader="dot" w:pos="9016"/>
+            </w:tabs>
+            <w:rPr>
+              <w:noProof/>
+            </w:rPr>
+          </w:pPr>
+          <w:hyperlink w:anchor="_Toc158308837" w:history="1">
+            <w:r>
+              <w:rPr>
+                <w:rStyle w:val="Hyperlink"/>
+                <w:noProof/>
+                <w:lang w:val="en-US" w:eastAsia="en-US"/>
+              </w:rPr>
+              <w:t>Evaluate the Optimizations:</w:t>
+            </w:r>
+            <w:r>
+              <w:rPr>
+                <w:noProof/>
+                <w:webHidden/>
+              </w:rPr>
+              <w:tab/>
+            </w:r>
+            <w:r>
+              <w:rPr>
+                <w:noProof/>
+                <w:webHidden/>
+              </w:rPr>
+              <w:fldChar w:fldCharType="begin"/>
+            </w:r>
+            <w:r>
+              <w:rPr>
+                <w:noProof/>
+                <w:webHidden/>
+              </w:rPr>
+              <w:instrText xml:space="preserve"> PAGEREF _Toc158308837 \h </w:instrText>
             </w:r>
             <w:r>
               <w:rPr>
@@ -811,10 +1067,15 @@
               <w:tab w:val="right" w:leader="dot" w:pos="9016"/>
             </w:tabs>
             <w:rPr>
+              <w:rFonts w:asciiTheme="minorHAnsi" w:eastAsiaTheme="minorEastAsia" w:hAnsiTheme="minorHAnsi" w:cstheme="minorBidi"/>
               <w:noProof/>
+              <w:kern w:val="2"/>
+              <w:sz w:val="24"/>
+              <w:szCs w:val="24"/>
+              <w14:ligatures w14:val="standardContextual"/>
             </w:rPr>
           </w:pPr>
-          <w:hyperlink w:anchor="_Toc158250240" w:history="1">
+          <w:hyperlink w:anchor="_Toc158308838" w:history="1">
             <w:r>
               <w:rPr>
                 <w:rStyle w:val="Hyperlink"/>
@@ -841,7 +1102,7 @@
                 <w:noProof/>
                 <w:webHidden/>
               </w:rPr>
-              <w:instrText xml:space="preserve"> PAGEREF _Toc158250240 \h </w:instrText>
+              <w:instrText xml:space="preserve"> PAGEREF _Toc158308838 \h </w:instrText>
             </w:r>
             <w:r>
               <w:rPr>
@@ -879,10 +1140,15 @@
               <w:tab w:val="right" w:leader="dot" w:pos="9016"/>
             </w:tabs>
             <w:rPr>
+              <w:rFonts w:asciiTheme="minorHAnsi" w:eastAsiaTheme="minorEastAsia" w:hAnsiTheme="minorHAnsi" w:cstheme="minorBidi"/>
               <w:noProof/>
+              <w:kern w:val="2"/>
+              <w:sz w:val="24"/>
+              <w:szCs w:val="24"/>
+              <w14:ligatures w14:val="standardContextual"/>
             </w:rPr>
           </w:pPr>
-          <w:hyperlink w:anchor="_Toc158250241" w:history="1">
+          <w:hyperlink w:anchor="_Toc158308839" w:history="1">
             <w:r>
               <w:rPr>
                 <w:rStyle w:val="Hyperlink"/>
@@ -909,7 +1175,7 @@
                 <w:noProof/>
                 <w:webHidden/>
               </w:rPr>
-              <w:instrText xml:space="preserve"> PAGEREF _Toc158250241 \h </w:instrText>
+              <w:instrText xml:space="preserve"> PAGEREF _Toc158308839 \h </w:instrText>
             </w:r>
             <w:r>
               <w:rPr>
@@ -947,10 +1213,15 @@
               <w:tab w:val="right" w:leader="dot" w:pos="9016"/>
             </w:tabs>
             <w:rPr>
+              <w:rFonts w:asciiTheme="minorHAnsi" w:eastAsiaTheme="minorEastAsia" w:hAnsiTheme="minorHAnsi" w:cstheme="minorBidi"/>
               <w:noProof/>
+              <w:kern w:val="2"/>
+              <w:sz w:val="24"/>
+              <w:szCs w:val="24"/>
+              <w14:ligatures w14:val="standardContextual"/>
             </w:rPr>
           </w:pPr>
-          <w:hyperlink w:anchor="_Toc158250242" w:history="1">
+          <w:hyperlink w:anchor="_Toc158308840" w:history="1">
             <w:r>
               <w:rPr>
                 <w:rStyle w:val="Hyperlink"/>
@@ -977,7 +1248,7 @@
                 <w:noProof/>
                 <w:webHidden/>
               </w:rPr>
-              <w:instrText xml:space="preserve"> PAGEREF _Toc158250242 \h </w:instrText>
+              <w:instrText xml:space="preserve"> PAGEREF _Toc158308840 \h </w:instrText>
             </w:r>
             <w:r>
               <w:rPr>
@@ -1015,10 +1286,15 @@
               <w:tab w:val="right" w:leader="dot" w:pos="9016"/>
             </w:tabs>
             <w:rPr>
+              <w:rFonts w:asciiTheme="minorHAnsi" w:eastAsiaTheme="minorEastAsia" w:hAnsiTheme="minorHAnsi" w:cstheme="minorBidi"/>
               <w:noProof/>
+              <w:kern w:val="2"/>
+              <w:sz w:val="24"/>
+              <w:szCs w:val="24"/>
+              <w14:ligatures w14:val="standardContextual"/>
             </w:rPr>
           </w:pPr>
-          <w:hyperlink w:anchor="_Toc158250243" w:history="1">
+          <w:hyperlink w:anchor="_Toc158308841" w:history="1">
             <w:r>
               <w:rPr>
                 <w:rStyle w:val="Hyperlink"/>
@@ -1045,7 +1321,7 @@
                 <w:noProof/>
                 <w:webHidden/>
               </w:rPr>
-              <w:instrText xml:space="preserve"> PAGEREF _Toc158250243 \h </w:instrText>
+              <w:instrText xml:space="preserve"> PAGEREF _Toc158308841 \h </w:instrText>
             </w:r>
             <w:r>
               <w:rPr>
@@ -1083,10 +1359,15 @@
               <w:tab w:val="right" w:leader="dot" w:pos="9016"/>
             </w:tabs>
             <w:rPr>
+              <w:rFonts w:asciiTheme="minorHAnsi" w:eastAsiaTheme="minorEastAsia" w:hAnsiTheme="minorHAnsi" w:cstheme="minorBidi"/>
               <w:noProof/>
+              <w:kern w:val="2"/>
+              <w:sz w:val="24"/>
+              <w:szCs w:val="24"/>
+              <w14:ligatures w14:val="standardContextual"/>
             </w:rPr>
           </w:pPr>
-          <w:hyperlink w:anchor="_Toc158250244" w:history="1">
+          <w:hyperlink w:anchor="_Toc158308842" w:history="1">
             <w:r>
               <w:rPr>
                 <w:rStyle w:val="Hyperlink"/>
@@ -1113,7 +1394,7 @@
                 <w:noProof/>
                 <w:webHidden/>
               </w:rPr>
-              <w:instrText xml:space="preserve"> PAGEREF _Toc158250244 \h </w:instrText>
+              <w:instrText xml:space="preserve"> PAGEREF _Toc158308842 \h </w:instrText>
             </w:r>
             <w:r>
               <w:rPr>
@@ -1151,10 +1432,15 @@
               <w:tab w:val="right" w:leader="dot" w:pos="9016"/>
             </w:tabs>
             <w:rPr>
+              <w:rFonts w:asciiTheme="minorHAnsi" w:eastAsiaTheme="minorEastAsia" w:hAnsiTheme="minorHAnsi" w:cstheme="minorBidi"/>
               <w:noProof/>
+              <w:kern w:val="2"/>
+              <w:sz w:val="24"/>
+              <w:szCs w:val="24"/>
+              <w14:ligatures w14:val="standardContextual"/>
             </w:rPr>
           </w:pPr>
-          <w:hyperlink w:anchor="_Toc158250245" w:history="1">
+          <w:hyperlink w:anchor="_Toc158308843" w:history="1">
             <w:r>
               <w:rPr>
                 <w:rStyle w:val="Hyperlink"/>
@@ -1181,7 +1467,7 @@
                 <w:noProof/>
                 <w:webHidden/>
               </w:rPr>
-              <w:instrText xml:space="preserve"> PAGEREF _Toc158250245 \h </w:instrText>
+              <w:instrText xml:space="preserve"> PAGEREF _Toc158308843 \h </w:instrText>
             </w:r>
             <w:r>
               <w:rPr>
@@ -1219,10 +1505,15 @@
               <w:tab w:val="right" w:leader="dot" w:pos="9016"/>
             </w:tabs>
             <w:rPr>
+              <w:rFonts w:asciiTheme="minorHAnsi" w:eastAsiaTheme="minorEastAsia" w:hAnsiTheme="minorHAnsi" w:cstheme="minorBidi"/>
               <w:noProof/>
+              <w:kern w:val="2"/>
+              <w:sz w:val="24"/>
+              <w:szCs w:val="24"/>
+              <w14:ligatures w14:val="standardContextual"/>
             </w:rPr>
           </w:pPr>
-          <w:hyperlink w:anchor="_Toc158250246" w:history="1">
+          <w:hyperlink w:anchor="_Toc158308844" w:history="1">
             <w:r>
               <w:rPr>
                 <w:rStyle w:val="Hyperlink"/>
@@ -1249,7 +1540,7 @@
                 <w:noProof/>
                 <w:webHidden/>
               </w:rPr>
-              <w:instrText xml:space="preserve"> PAGEREF _Toc158250246 \h </w:instrText>
+              <w:instrText xml:space="preserve"> PAGEREF _Toc158308844 \h </w:instrText>
             </w:r>
             <w:r>
               <w:rPr>
@@ -1287,10 +1578,15 @@
               <w:tab w:val="right" w:leader="dot" w:pos="9016"/>
             </w:tabs>
             <w:rPr>
+              <w:rFonts w:asciiTheme="minorHAnsi" w:eastAsiaTheme="minorEastAsia" w:hAnsiTheme="minorHAnsi" w:cstheme="minorBidi"/>
               <w:noProof/>
+              <w:kern w:val="2"/>
+              <w:sz w:val="24"/>
+              <w:szCs w:val="24"/>
+              <w14:ligatures w14:val="standardContextual"/>
             </w:rPr>
           </w:pPr>
-          <w:hyperlink w:anchor="_Toc158250247" w:history="1">
+          <w:hyperlink w:anchor="_Toc158308845" w:history="1">
             <w:r>
               <w:rPr>
                 <w:rStyle w:val="Hyperlink"/>
@@ -1317,7 +1613,7 @@
                 <w:noProof/>
                 <w:webHidden/>
               </w:rPr>
-              <w:instrText xml:space="preserve"> PAGEREF _Toc158250247 \h </w:instrText>
+              <w:instrText xml:space="preserve"> PAGEREF _Toc158308845 \h </w:instrText>
             </w:r>
             <w:r>
               <w:rPr>
@@ -1355,10 +1651,15 @@
               <w:tab w:val="right" w:leader="dot" w:pos="9016"/>
             </w:tabs>
             <w:rPr>
+              <w:rFonts w:asciiTheme="minorHAnsi" w:eastAsiaTheme="minorEastAsia" w:hAnsiTheme="minorHAnsi" w:cstheme="minorBidi"/>
               <w:noProof/>
+              <w:kern w:val="2"/>
+              <w:sz w:val="24"/>
+              <w:szCs w:val="24"/>
+              <w14:ligatures w14:val="standardContextual"/>
             </w:rPr>
           </w:pPr>
-          <w:hyperlink w:anchor="_Toc158250248" w:history="1">
+          <w:hyperlink w:anchor="_Toc158308846" w:history="1">
             <w:r>
               <w:rPr>
                 <w:rStyle w:val="Hyperlink"/>
@@ -1385,7 +1686,7 @@
                 <w:noProof/>
                 <w:webHidden/>
               </w:rPr>
-              <w:instrText xml:space="preserve"> PAGEREF _Toc158250248 \h </w:instrText>
+              <w:instrText xml:space="preserve"> PAGEREF _Toc158308846 \h </w:instrText>
             </w:r>
             <w:r>
               <w:rPr>
@@ -1451,7 +1752,7 @@
       <w:pPr>
         <w:pStyle w:val="Heading1"/>
       </w:pPr>
-      <w:bookmarkStart w:id="0" w:name="_Toc158250235"/>
+      <w:bookmarkStart w:id="0" w:name="_Toc158308830"/>
       <w:r>
         <w:lastRenderedPageBreak/>
         <w:t>Abstract</w:t>
@@ -1490,7 +1791,7 @@
       <w:pPr>
         <w:pStyle w:val="Heading1"/>
       </w:pPr>
-      <w:bookmarkStart w:id="1" w:name="_Toc158250236"/>
+      <w:bookmarkStart w:id="1" w:name="_Toc158308831"/>
       <w:r>
         <w:t>Introduction</w:t>
       </w:r>
@@ -1499,7 +1800,31 @@
     <w:p>
       <w:r>
         <w:br/>
-        <w:t xml:space="preserve">Procedural generation plays a pivotal role in modern game development, offering unique and varied experiences through each playthrough. Central to this innovation are algorithms that are highly optimised for efficiency. Among these, the Wave Function Collapse (WFC) algorithm, inspired by quantum mechanics and developed by Maxim </w:t>
+        <w:t xml:space="preserve">Procedural </w:t>
+      </w:r>
+      <w:r>
+        <w:t xml:space="preserve">Generation Content(PCG) </w:t>
+      </w:r>
+      <w:r>
+        <w:t>plays a pivotal role in modern game development, offering unique and varied experiences through each playthrough</w:t>
+      </w:r>
+      <w:r>
+        <w:t xml:space="preserve"> through generation of terrain, maps and assets</w:t>
+      </w:r>
+      <w:r>
+        <w:t>(</w:t>
+      </w:r>
+      <w:r>
+        <w:rPr>
+          <w:color w:val="FF0000"/>
+        </w:rPr>
+        <w:t>PCG Survey</w:t>
+      </w:r>
+      <w:r>
+        <w:t>)</w:t>
+      </w:r>
+      <w:r>
+        <w:t xml:space="preserve">. Central to this innovation are algorithms that are highly optimised for efficiency. Among these, the Wave Function Collapse (WFC) algorithm, inspired by quantum mechanics and developed by Maxim </w:t>
       </w:r>
       <w:proofErr w:type="spellStart"/>
       <w:r>
@@ -1507,40 +1832,99 @@
       </w:r>
       <w:proofErr w:type="spellEnd"/>
       <w:r>
-        <w:t xml:space="preserve"> (</w:t>
-      </w:r>
-      <w:proofErr w:type="spellStart"/>
-      <w:r>
-        <w:t>Gumin</w:t>
-      </w:r>
-      <w:proofErr w:type="spellEnd"/>
-      <w:r>
-        <w:t>) in 2016, stands out for its unique approach to generating coherent and diverse patterns from a limited set of inputted rules. Despite its potential, the WFC algorithm's application has been largely theoretical due to its computational demands, particularly its inherent serial processing limitation. This dissertation explores the optimization of the WFC algorithm by transitioning from a single-threaded to a multi-threaded, parallelized process, enhancing efficiency and scalability. The WFC optimization strategies I will be discussing will be:</w:t>
-      </w:r>
-    </w:p>
-    <w:p>
-      <w:r>
-        <w:t>Chunking: This approach divides the grid into smaller, manageable regions that can be processed in parallel, increasing efficiency by allowing multiple regions to be worked on simultaneously.</w:t>
-      </w:r>
-    </w:p>
-    <w:p>
-      <w:r>
-        <w:t>Stitching: Here, the grid is split into separate, smaller regions that are processed individually in parallel and then stitched together with a different version of the WFC algorithm, ensuring continuity and coherence across the entire grid even allowing for more personalisation.</w:t>
-      </w:r>
-    </w:p>
-    <w:p>
-      <w:r>
-        <w:t xml:space="preserve">Nested WFC: This method employs a parent child approach in which rules create larger parent tiles then the parent tiles can be used to generate larger grids or even larger rule </w:t>
-      </w:r>
-      <w:proofErr w:type="gramStart"/>
-      <w:r>
-        <w:t>sets .</w:t>
-      </w:r>
-      <w:proofErr w:type="gramEnd"/>
-    </w:p>
-    <w:p>
-      <w:r>
-        <w:t xml:space="preserve">By addressing these challenges, this work aims to transition WFC from a proof of concept or a lesser used method to a practical tool used in many procedural </w:t>
+        <w:t>(</w:t>
+      </w:r>
+      <w:r>
+        <w:rPr>
+          <w:color w:val="FF0000"/>
+        </w:rPr>
+        <w:t>WFC GitHub</w:t>
+      </w:r>
+      <w:r>
+        <w:t>)</w:t>
+      </w:r>
+      <w:r>
+        <w:t xml:space="preserve"> in 2016, stands out for its unique approach to generating coherent and diverse patterns from a limited set of inputted rules. </w:t>
+      </w:r>
+      <w:r>
+        <w:t>(</w:t>
+      </w:r>
+      <w:r>
+        <w:rPr>
+          <w:color w:val="FF0000"/>
+        </w:rPr>
+        <w:t>N-WFC</w:t>
+      </w:r>
+      <w:r>
+        <w:t>)</w:t>
+      </w:r>
+      <w:r>
+        <w:t>Despite its potential, the WFC algorithm's application has been largely theoretical due to its computational demands, particularly its inherent serial processing limitation. This dissertation explores the optimization of the WFC algorithm by transitioning from a single-threaded to a multi-threaded, parallelized process, enhancing efficiency and scalability. The WFC optimization strategies I will be discussing will be:</w:t>
+      </w:r>
+    </w:p>
+    <w:p>
+      <w:r>
+        <w:t>Nested WFC</w:t>
+      </w:r>
+      <w:r>
+        <w:t>: This approach divides the grid into smaller, manageable regions that can be processed in parallel, increasing efficiency by allowing multiple regions to be worked on simultaneously</w:t>
+      </w:r>
+      <w:r>
+        <w:t>(</w:t>
+      </w:r>
+      <w:r>
+        <w:rPr>
+          <w:color w:val="FF0000"/>
+        </w:rPr>
+        <w:t>N-WFC</w:t>
+      </w:r>
+      <w:r>
+        <w:t>)</w:t>
+      </w:r>
+      <w:r>
+        <w:t>.</w:t>
+      </w:r>
+    </w:p>
+    <w:p>
+      <w:r>
+        <w:t>Stitc</w:t>
+      </w:r>
+      <w:r>
+        <w:t>hed WFC</w:t>
+      </w:r>
+      <w:r>
+        <w:t>(</w:t>
+      </w:r>
+      <w:r>
+        <w:rPr>
+          <w:color w:val="FF0000"/>
+        </w:rPr>
+        <w:t>S-WFC</w:t>
+      </w:r>
+      <w:r>
+        <w:t>)</w:t>
+      </w:r>
+      <w:r>
+        <w:t>: Here, the grid is split into separate, smaller regions that are processed individually in parallel and then stitched together with a different version of the WFC algorithm, ensuring continuity and coherence across the entire grid even allowing for more personalisation.</w:t>
+      </w:r>
+    </w:p>
+    <w:p>
+      <w:r>
+        <w:t>Repeated</w:t>
+      </w:r>
+      <w:r>
+        <w:t xml:space="preserve"> WFC</w:t>
+      </w:r>
+      <w:r>
+        <w:t xml:space="preserve">: </w:t>
+      </w:r>
+      <w:r>
+        <w:t>This optimisation method develops the idea of the tile sets, and developing the already inputted tile set into larger more built up tile sets then using in a larger scale tile set.</w:t>
+      </w:r>
+    </w:p>
+    <w:p>
+      <w:r>
+        <w:t xml:space="preserve">By addressing these challenges, this work aims to transition WFC a lesser used method to a practical tool used in many procedural </w:t>
       </w:r>
       <w:r>
         <w:t>generations’</w:t>
@@ -1553,6 +1937,9 @@
       </w:r>
       <w:r>
         <w:t xml:space="preserve"> widely used in simple to larger scale games.</w:t>
+      </w:r>
+      <w:r>
+        <w:t xml:space="preserve"> </w:t>
       </w:r>
     </w:p>
     <w:p/>
@@ -1562,7 +1949,7 @@
       <w:pPr>
         <w:pStyle w:val="Heading1"/>
       </w:pPr>
-      <w:bookmarkStart w:id="2" w:name="_Toc158250237"/>
+      <w:bookmarkStart w:id="2" w:name="_Toc158308832"/>
       <w:r>
         <w:lastRenderedPageBreak/>
         <w:t>Aims and Objectives</w:t>
@@ -1576,7 +1963,7 @@
       <w:r>
         <w:br/>
       </w:r>
-      <w:bookmarkStart w:id="3" w:name="_Toc158250238"/>
+      <w:bookmarkStart w:id="3" w:name="_Toc158308833"/>
       <w:r>
         <w:t>Aims</w:t>
       </w:r>
@@ -1597,13 +1984,32 @@
       <w:pPr>
         <w:pStyle w:val="Heading2"/>
       </w:pPr>
-      <w:bookmarkStart w:id="4" w:name="_Toc158250239"/>
+      <w:bookmarkStart w:id="4" w:name="_Toc158308834"/>
       <w:r>
         <w:t>Objectives</w:t>
       </w:r>
       <w:bookmarkEnd w:id="4"/>
     </w:p>
     <w:p/>
+    <w:p>
+      <w:pPr>
+        <w:pStyle w:val="Heading3"/>
+        <w:rPr>
+          <w:rFonts w:ascii="Times New Roman" w:hAnsi="Times New Roman" w:cs="Times New Roman"/>
+          <w:sz w:val="24"/>
+          <w:szCs w:val="24"/>
+          <w:lang w:val="en-US" w:eastAsia="en-US"/>
+        </w:rPr>
+      </w:pPr>
+      <w:bookmarkStart w:id="5" w:name="_Toc158308835"/>
+      <w:r>
+        <w:rPr>
+          <w:lang w:val="en-US" w:eastAsia="en-US"/>
+        </w:rPr>
+        <w:t>Evaluate the Base WFC Algorithm:</w:t>
+      </w:r>
+      <w:bookmarkEnd w:id="5"/>
+    </w:p>
     <w:p>
       <w:pPr>
         <w:rPr>
@@ -1613,16 +2019,14 @@
           <w:lang w:val="en-US" w:eastAsia="en-US"/>
         </w:rPr>
       </w:pPr>
-      <w:r>
-        <w:rPr>
-          <w:rFonts w:eastAsia="Times New Roman"/>
-          <w:lang w:val="en-US" w:eastAsia="en-US"/>
-        </w:rPr>
-        <w:t>Evaluate the Base WFC Algorithm:</w:t>
-      </w:r>
-    </w:p>
-    <w:p>
-      <w:pPr>
+    </w:p>
+    <w:p>
+      <w:pPr>
+        <w:pStyle w:val="ListParagraph"/>
+        <w:numPr>
+          <w:ilvl w:val="0"/>
+          <w:numId w:val="10"/>
+        </w:numPr>
         <w:rPr>
           <w:rFonts w:ascii="Times New Roman" w:eastAsia="Times New Roman" w:hAnsi="Times New Roman" w:cs="Times New Roman"/>
           <w:sz w:val="24"/>
@@ -1630,9 +2034,21 @@
           <w:lang w:val="en-US" w:eastAsia="en-US"/>
         </w:rPr>
       </w:pPr>
-    </w:p>
-    <w:p>
-      <w:pPr>
+      <w:r>
+        <w:rPr>
+          <w:rFonts w:eastAsia="Times New Roman"/>
+          <w:lang w:val="en-US" w:eastAsia="en-US"/>
+        </w:rPr>
+        <w:t>Objective 1.1: Conduct and evaluate a standard 3D WFC algorithm to establish benchmarks for speed, memory usage, scalability, and output reproducibility.</w:t>
+      </w:r>
+    </w:p>
+    <w:p>
+      <w:pPr>
+        <w:pStyle w:val="ListParagraph"/>
+        <w:numPr>
+          <w:ilvl w:val="0"/>
+          <w:numId w:val="10"/>
+        </w:numPr>
         <w:rPr>
           <w:rFonts w:ascii="Times New Roman" w:eastAsia="Times New Roman" w:hAnsi="Times New Roman" w:cs="Times New Roman"/>
           <w:sz w:val="24"/>
@@ -1645,8 +2061,41 @@
           <w:rFonts w:eastAsia="Times New Roman"/>
           <w:lang w:val="en-US" w:eastAsia="en-US"/>
         </w:rPr>
-        <w:t>Objective 1.1: Conduct and evaluate a standard 3D WFC algorithm to establish benchmarks for speed, memory usage, scalability, and output reproducibility.</w:t>
-      </w:r>
+        <w:t>Objective 1.2: Identify limitations and then areas for improvement in the base algorithm that can be addressed through optimization.</w:t>
+      </w:r>
+      <w:r>
+        <w:rPr>
+          <w:rFonts w:eastAsia="Times New Roman"/>
+          <w:lang w:val="en-US" w:eastAsia="en-US"/>
+        </w:rPr>
+        <w:br/>
+      </w:r>
+      <w:r>
+        <w:rPr>
+          <w:rFonts w:eastAsia="Times New Roman"/>
+          <w:lang w:val="en-US" w:eastAsia="en-US"/>
+        </w:rPr>
+        <w:br/>
+      </w:r>
+    </w:p>
+    <w:p>
+      <w:pPr>
+        <w:pStyle w:val="Heading3"/>
+        <w:rPr>
+          <w:rFonts w:ascii="Times New Roman" w:hAnsi="Times New Roman" w:cs="Times New Roman"/>
+          <w:sz w:val="24"/>
+          <w:szCs w:val="24"/>
+          <w:lang w:val="en-US" w:eastAsia="en-US"/>
+        </w:rPr>
+      </w:pPr>
+      <w:bookmarkStart w:id="6" w:name="_Toc158308836"/>
+      <w:r>
+        <w:rPr>
+          <w:lang w:val="en-US" w:eastAsia="en-US"/>
+        </w:rPr>
+        <w:t>Develop Optimization Strategies:</w:t>
+      </w:r>
+      <w:bookmarkEnd w:id="6"/>
     </w:p>
     <w:p>
       <w:pPr>
@@ -1657,30 +2106,14 @@
           <w:lang w:val="en-US" w:eastAsia="en-US"/>
         </w:rPr>
       </w:pPr>
-      <w:r>
-        <w:rPr>
-          <w:rFonts w:eastAsia="Times New Roman"/>
-          <w:lang w:val="en-US" w:eastAsia="en-US"/>
-        </w:rPr>
-        <w:t>Objective 1.2: Identify limitations and then areas for improvement in the base algorithm that can be addressed through optimization.</w:t>
-      </w:r>
-      <w:r>
-        <w:rPr>
-          <w:rFonts w:eastAsia="Times New Roman"/>
-          <w:lang w:val="en-US" w:eastAsia="en-US"/>
-        </w:rPr>
-        <w:br/>
-      </w:r>
-      <w:r>
-        <w:rPr>
-          <w:rFonts w:eastAsia="Times New Roman"/>
-          <w:lang w:val="en-US" w:eastAsia="en-US"/>
-        </w:rPr>
-        <w:br/>
-      </w:r>
-    </w:p>
-    <w:p>
-      <w:pPr>
+    </w:p>
+    <w:p>
+      <w:pPr>
+        <w:pStyle w:val="ListParagraph"/>
+        <w:numPr>
+          <w:ilvl w:val="0"/>
+          <w:numId w:val="9"/>
+        </w:numPr>
         <w:rPr>
           <w:rFonts w:ascii="Times New Roman" w:eastAsia="Times New Roman" w:hAnsi="Times New Roman" w:cs="Times New Roman"/>
           <w:sz w:val="24"/>
@@ -1693,11 +2126,16 @@
           <w:rFonts w:eastAsia="Times New Roman"/>
           <w:lang w:val="en-US" w:eastAsia="en-US"/>
         </w:rPr>
-        <w:t>Develop Optimization Strategies:</w:t>
-      </w:r>
-    </w:p>
-    <w:p>
-      <w:pPr>
+        <w:t>Objective 2.1: Design and implement the chunking optimization to divide the processing grid into smaller, manageable regions that can be executed in parallel, aiming to enhance processing speed and scalability.</w:t>
+      </w:r>
+    </w:p>
+    <w:p>
+      <w:pPr>
+        <w:pStyle w:val="ListParagraph"/>
+        <w:numPr>
+          <w:ilvl w:val="0"/>
+          <w:numId w:val="9"/>
+        </w:numPr>
         <w:rPr>
           <w:rFonts w:ascii="Times New Roman" w:eastAsia="Times New Roman" w:hAnsi="Times New Roman" w:cs="Times New Roman"/>
           <w:sz w:val="24"/>
@@ -1705,9 +2143,21 @@
           <w:lang w:val="en-US" w:eastAsia="en-US"/>
         </w:rPr>
       </w:pPr>
-    </w:p>
-    <w:p>
-      <w:pPr>
+      <w:r>
+        <w:rPr>
+          <w:rFonts w:eastAsia="Times New Roman"/>
+          <w:lang w:val="en-US" w:eastAsia="en-US"/>
+        </w:rPr>
+        <w:t>Objective 2.2: Design and implement the stitching optimization by processing separate, smaller regions in parallel and then combining them, focusing on improving scalability while maintaining output coherence and continuity.</w:t>
+      </w:r>
+    </w:p>
+    <w:p>
+      <w:pPr>
+        <w:pStyle w:val="ListParagraph"/>
+        <w:numPr>
+          <w:ilvl w:val="0"/>
+          <w:numId w:val="9"/>
+        </w:numPr>
         <w:rPr>
           <w:rFonts w:ascii="Times New Roman" w:eastAsia="Times New Roman" w:hAnsi="Times New Roman" w:cs="Times New Roman"/>
           <w:sz w:val="24"/>
@@ -1720,8 +2170,41 @@
           <w:rFonts w:eastAsia="Times New Roman"/>
           <w:lang w:val="en-US" w:eastAsia="en-US"/>
         </w:rPr>
-        <w:t>Objective 2.1: Design and implement the chunking optimization to divide the processing grid into smaller, manageable regions that can be executed in parallel, aiming to enhance processing speed and scalability.</w:t>
-      </w:r>
+        <w:t>Objective 2.3: Design and implement the nested WFC optimization using a hierarchical approach to generate larger grids or rule sets, aiming to increase the efficiency and versatility of the algorithm.</w:t>
+      </w:r>
+      <w:r>
+        <w:rPr>
+          <w:rFonts w:eastAsia="Times New Roman"/>
+          <w:lang w:val="en-US" w:eastAsia="en-US"/>
+        </w:rPr>
+        <w:br/>
+      </w:r>
+      <w:r>
+        <w:rPr>
+          <w:rFonts w:eastAsia="Times New Roman"/>
+          <w:lang w:val="en-US" w:eastAsia="en-US"/>
+        </w:rPr>
+        <w:br/>
+      </w:r>
+    </w:p>
+    <w:p>
+      <w:pPr>
+        <w:pStyle w:val="Heading3"/>
+        <w:rPr>
+          <w:rFonts w:ascii="Times New Roman" w:hAnsi="Times New Roman" w:cs="Times New Roman"/>
+          <w:sz w:val="24"/>
+          <w:szCs w:val="24"/>
+          <w:lang w:val="en-US" w:eastAsia="en-US"/>
+        </w:rPr>
+      </w:pPr>
+      <w:bookmarkStart w:id="7" w:name="_Toc158308837"/>
+      <w:r>
+        <w:rPr>
+          <w:lang w:val="en-US" w:eastAsia="en-US"/>
+        </w:rPr>
+        <w:t>Evaluate the Optimizations:</w:t>
+      </w:r>
+      <w:bookmarkEnd w:id="7"/>
     </w:p>
     <w:p>
       <w:pPr>
@@ -1732,16 +2215,14 @@
           <w:lang w:val="en-US" w:eastAsia="en-US"/>
         </w:rPr>
       </w:pPr>
-      <w:r>
-        <w:rPr>
-          <w:rFonts w:eastAsia="Times New Roman"/>
-          <w:lang w:val="en-US" w:eastAsia="en-US"/>
-        </w:rPr>
-        <w:t>Objective 2.2: Design and implement the stitching optimization by processing separate, smaller regions in parallel and then combining them, focusing on improving scalability while maintaining output coherence and continuity.</w:t>
-      </w:r>
-    </w:p>
-    <w:p>
-      <w:pPr>
+    </w:p>
+    <w:p>
+      <w:pPr>
+        <w:pStyle w:val="ListParagraph"/>
+        <w:numPr>
+          <w:ilvl w:val="0"/>
+          <w:numId w:val="8"/>
+        </w:numPr>
         <w:rPr>
           <w:rFonts w:ascii="Times New Roman" w:eastAsia="Times New Roman" w:hAnsi="Times New Roman" w:cs="Times New Roman"/>
           <w:sz w:val="24"/>
@@ -1754,25 +2235,16 @@
           <w:rFonts w:eastAsia="Times New Roman"/>
           <w:lang w:val="en-US" w:eastAsia="en-US"/>
         </w:rPr>
-        <w:t>Objective 2.3: Design and implement the nested WFC optimization using a hierarchical approach to generate larger grids or rule sets, aiming to increase the efficiency and versatility of the algorithm.</w:t>
-      </w:r>
-      <w:r>
-        <w:rPr>
-          <w:rFonts w:eastAsia="Times New Roman"/>
-          <w:lang w:val="en-US" w:eastAsia="en-US"/>
-        </w:rPr>
-        <w:br/>
-      </w:r>
-      <w:r>
-        <w:rPr>
-          <w:rFonts w:eastAsia="Times New Roman"/>
-          <w:lang w:val="en-US" w:eastAsia="en-US"/>
-        </w:rPr>
-        <w:br/>
-      </w:r>
-    </w:p>
-    <w:p>
-      <w:pPr>
+        <w:t>Objective 3.1: Assess the impact of each optimization strategy on the processing speed of the WFC algorithm, comparing it to the benchmarks established for the base algorithm.</w:t>
+      </w:r>
+    </w:p>
+    <w:p>
+      <w:pPr>
+        <w:pStyle w:val="ListParagraph"/>
+        <w:numPr>
+          <w:ilvl w:val="0"/>
+          <w:numId w:val="8"/>
+        </w:numPr>
         <w:rPr>
           <w:rFonts w:ascii="Times New Roman" w:eastAsia="Times New Roman" w:hAnsi="Times New Roman" w:cs="Times New Roman"/>
           <w:sz w:val="24"/>
@@ -1785,11 +2257,32 @@
           <w:rFonts w:eastAsia="Times New Roman"/>
           <w:lang w:val="en-US" w:eastAsia="en-US"/>
         </w:rPr>
-        <w:t>Evaluate the Optimizations:</w:t>
-      </w:r>
-    </w:p>
-    <w:p>
-      <w:pPr>
+        <w:t xml:space="preserve">Objective 3.2: Measure the memory usage of each </w:t>
+      </w:r>
+      <w:proofErr w:type="spellStart"/>
+      <w:r>
+        <w:rPr>
+          <w:rFonts w:eastAsia="Times New Roman"/>
+          <w:lang w:val="en-US" w:eastAsia="en-US"/>
+        </w:rPr>
+        <w:t>optimised</w:t>
+      </w:r>
+      <w:proofErr w:type="spellEnd"/>
+      <w:r>
+        <w:rPr>
+          <w:rFonts w:eastAsia="Times New Roman"/>
+          <w:lang w:val="en-US" w:eastAsia="en-US"/>
+        </w:rPr>
+        <w:t xml:space="preserve"> algorithm to determine improvements over the base algorithm.</w:t>
+      </w:r>
+    </w:p>
+    <w:p>
+      <w:pPr>
+        <w:pStyle w:val="ListParagraph"/>
+        <w:numPr>
+          <w:ilvl w:val="0"/>
+          <w:numId w:val="8"/>
+        </w:numPr>
         <w:rPr>
           <w:rFonts w:ascii="Times New Roman" w:eastAsia="Times New Roman" w:hAnsi="Times New Roman" w:cs="Times New Roman"/>
           <w:sz w:val="24"/>
@@ -1797,39 +2290,29 @@
           <w:lang w:val="en-US" w:eastAsia="en-US"/>
         </w:rPr>
       </w:pPr>
-    </w:p>
-    <w:p>
-      <w:pPr>
-        <w:rPr>
-          <w:rFonts w:ascii="Times New Roman" w:eastAsia="Times New Roman" w:hAnsi="Times New Roman" w:cs="Times New Roman"/>
-          <w:sz w:val="24"/>
-          <w:szCs w:val="24"/>
-          <w:lang w:val="en-US" w:eastAsia="en-US"/>
-        </w:rPr>
-      </w:pPr>
       <w:r>
         <w:rPr>
           <w:rFonts w:eastAsia="Times New Roman"/>
           <w:lang w:val="en-US" w:eastAsia="en-US"/>
         </w:rPr>
-        <w:t>Objective 3.1: Assess the impact of each optimization strategy on the processing speed of the WFC algorithm, comparing it to the benchmarks established for the base algorithm.</w:t>
-      </w:r>
-    </w:p>
-    <w:p>
-      <w:pPr>
-        <w:rPr>
-          <w:rFonts w:ascii="Times New Roman" w:eastAsia="Times New Roman" w:hAnsi="Times New Roman" w:cs="Times New Roman"/>
-          <w:sz w:val="24"/>
-          <w:szCs w:val="24"/>
-          <w:lang w:val="en-US" w:eastAsia="en-US"/>
-        </w:rPr>
+        <w:lastRenderedPageBreak/>
+        <w:t>Objective 3.3: Evaluate the scalability of each optimization by testing their performance in generating content of varying sizes and complexities.</w:t>
+      </w:r>
+    </w:p>
+    <w:p>
+      <w:pPr>
+        <w:pStyle w:val="ListParagraph"/>
+        <w:numPr>
+          <w:ilvl w:val="0"/>
+          <w:numId w:val="8"/>
+        </w:numPr>
       </w:pPr>
       <w:r>
         <w:rPr>
           <w:rFonts w:eastAsia="Times New Roman"/>
           <w:lang w:val="en-US" w:eastAsia="en-US"/>
         </w:rPr>
-        <w:t xml:space="preserve">Objective 3.2: Measure the memory usage of each </w:t>
+        <w:t xml:space="preserve">Objective 3.4: </w:t>
       </w:r>
       <w:proofErr w:type="spellStart"/>
       <w:r>
@@ -1837,7 +2320,7 @@
           <w:rFonts w:eastAsia="Times New Roman"/>
           <w:lang w:val="en-US" w:eastAsia="en-US"/>
         </w:rPr>
-        <w:t>optimised</w:t>
+        <w:t>Analyse</w:t>
       </w:r>
       <w:proofErr w:type="spellEnd"/>
       <w:r>
@@ -1845,72 +2328,29 @@
           <w:rFonts w:eastAsia="Times New Roman"/>
           <w:lang w:val="en-US" w:eastAsia="en-US"/>
         </w:rPr>
-        <w:t xml:space="preserve"> algorithm to determine improvements over the base algorithm.</w:t>
-      </w:r>
-    </w:p>
-    <w:p>
-      <w:pPr>
-        <w:rPr>
-          <w:rFonts w:ascii="Times New Roman" w:eastAsia="Times New Roman" w:hAnsi="Times New Roman" w:cs="Times New Roman"/>
-          <w:sz w:val="24"/>
-          <w:szCs w:val="24"/>
-          <w:lang w:val="en-US" w:eastAsia="en-US"/>
-        </w:rPr>
-      </w:pPr>
+        <w:t xml:space="preserve"> the fidelity of the outputs produced by the </w:t>
+      </w:r>
+      <w:proofErr w:type="spellStart"/>
       <w:r>
         <w:rPr>
           <w:rFonts w:eastAsia="Times New Roman"/>
           <w:lang w:val="en-US" w:eastAsia="en-US"/>
         </w:rPr>
-        <w:lastRenderedPageBreak/>
-        <w:t>Objective 3.3: Evaluate the scalability of each optimization by testing their performance in generating content of varying sizes and complexities.</w:t>
-      </w:r>
-    </w:p>
-    <w:p>
+        <w:t>optimised</w:t>
+      </w:r>
+      <w:proofErr w:type="spellEnd"/>
       <w:r>
         <w:rPr>
           <w:rFonts w:eastAsia="Times New Roman"/>
           <w:lang w:val="en-US" w:eastAsia="en-US"/>
         </w:rPr>
-        <w:t xml:space="preserve">Objective 3.4: </w:t>
-      </w:r>
-      <w:proofErr w:type="spellStart"/>
+        <w:t xml:space="preserve"> algorithms compared to the base algorithm, focusing on reproducibility and the maintaining of visual and structural coherence between algorithms.</w:t>
+      </w:r>
       <w:r>
         <w:rPr>
           <w:rFonts w:eastAsia="Times New Roman"/>
           <w:lang w:val="en-US" w:eastAsia="en-US"/>
         </w:rPr>
-        <w:t>Analyse</w:t>
-      </w:r>
-      <w:proofErr w:type="spellEnd"/>
-      <w:r>
-        <w:rPr>
-          <w:rFonts w:eastAsia="Times New Roman"/>
-          <w:lang w:val="en-US" w:eastAsia="en-US"/>
-        </w:rPr>
-        <w:t xml:space="preserve"> the fidelity of the outputs produced by the </w:t>
-      </w:r>
-      <w:proofErr w:type="spellStart"/>
-      <w:r>
-        <w:rPr>
-          <w:rFonts w:eastAsia="Times New Roman"/>
-          <w:lang w:val="en-US" w:eastAsia="en-US"/>
-        </w:rPr>
-        <w:t>optimised</w:t>
-      </w:r>
-      <w:proofErr w:type="spellEnd"/>
-      <w:r>
-        <w:rPr>
-          <w:rFonts w:eastAsia="Times New Roman"/>
-          <w:lang w:val="en-US" w:eastAsia="en-US"/>
-        </w:rPr>
-        <w:t xml:space="preserve"> algorithms compared to the base algorithm, focusing on reproducibility and the maintenance of visual and structural coherence.</w:t>
-      </w:r>
-      <w:r>
-        <w:rPr>
-          <w:rFonts w:eastAsia="Times New Roman"/>
-          <w:lang w:val="en-US" w:eastAsia="en-US"/>
-        </w:rPr>
         <w:br/>
       </w:r>
     </w:p>
@@ -1918,11 +2358,11 @@
       <w:pPr>
         <w:pStyle w:val="Heading1"/>
       </w:pPr>
-      <w:bookmarkStart w:id="5" w:name="_Toc158250240"/>
+      <w:bookmarkStart w:id="8" w:name="_Toc158308838"/>
       <w:r>
         <w:t>Literature Review</w:t>
       </w:r>
-      <w:bookmarkEnd w:id="5"/>
+      <w:bookmarkEnd w:id="8"/>
     </w:p>
     <w:p>
       <w:pPr>
@@ -1943,16 +2383,75 @@
       <w:r>
         <w:t>This section will inform the reader of the current thinking in your specific topic. It will place your research in context and show how you are building upon previous knowledge and any areas of contention should be highlighted. This section might also include information about which data bases you used, which search terms, etc. Ensure you cite your sources of information within the text and add an accurate reference list at the end of your work.</w:t>
       </w:r>
+      <w:r>
+        <w:br/>
+      </w:r>
+      <w:r>
+        <w:br/>
+      </w:r>
+      <w:r>
+        <w:t>PCG Intro:</w:t>
+      </w:r>
+      <w:r>
+        <w:br/>
+      </w:r>
+      <w:r>
+        <w:br/>
+        <w:t>WFC Intro:</w:t>
+      </w:r>
+      <w:r>
+        <w:br/>
+      </w:r>
+      <w:r>
+        <w:br/>
+        <w:t>PCG Survey:</w:t>
+      </w:r>
+      <w:r>
+        <w:br/>
+      </w:r>
+      <w:r>
+        <w:br/>
+        <w:t>WFC GitHub(break down):</w:t>
+      </w:r>
+      <w:r>
+        <w:br/>
+      </w:r>
+      <w:r>
+        <w:br/>
+        <w:t>N-WFC Intro:</w:t>
+      </w:r>
+      <w:r>
+        <w:br/>
+      </w:r>
+      <w:r>
+        <w:br/>
+        <w:t>S-WFC Intro:</w:t>
+      </w:r>
+      <w:r>
+        <w:br/>
+      </w:r>
+      <w:r>
+        <w:br/>
+      </w:r>
+      <w:r>
+        <w:t>Parallel Computing Intro:</w:t>
+      </w:r>
+      <w:r>
+        <w:br/>
+      </w:r>
+      <w:r>
+        <w:br/>
+      </w:r>
     </w:p>
     <w:p>
       <w:pPr>
         <w:pStyle w:val="Heading1"/>
       </w:pPr>
-      <w:bookmarkStart w:id="6" w:name="_Toc158250241"/>
+      <w:bookmarkStart w:id="9" w:name="_Toc158308839"/>
       <w:r>
         <w:t>Research Methodologies</w:t>
       </w:r>
-      <w:bookmarkEnd w:id="6"/>
+      <w:bookmarkEnd w:id="9"/>
     </w:p>
     <w:p>
       <w:pPr>
@@ -2058,11 +2557,12 @@
       <w:pPr>
         <w:pStyle w:val="Heading1"/>
       </w:pPr>
-      <w:bookmarkStart w:id="7" w:name="_Toc158250242"/>
-      <w:r>
+      <w:bookmarkStart w:id="10" w:name="_Toc158308840"/>
+      <w:r>
+        <w:lastRenderedPageBreak/>
         <w:t>Results and Findings</w:t>
       </w:r>
-      <w:bookmarkEnd w:id="7"/>
+      <w:bookmarkEnd w:id="10"/>
     </w:p>
     <w:p>
       <w:pPr>
@@ -2081,15 +2581,7 @@
     </w:p>
     <w:p>
       <w:r>
-        <w:t xml:space="preserve">Sometimes this section can be merged with discussion and </w:t>
-      </w:r>
-      <w:proofErr w:type="gramStart"/>
-      <w:r>
-        <w:t>analysis</w:t>
-      </w:r>
-      <w:proofErr w:type="gramEnd"/>
-      <w:r>
-        <w:t xml:space="preserve"> </w:t>
+        <w:t xml:space="preserve">Sometimes this section can be merged with discussion and analysis </w:t>
       </w:r>
     </w:p>
     <w:p>
@@ -2101,11 +2593,11 @@
       <w:pPr>
         <w:pStyle w:val="Heading1"/>
       </w:pPr>
-      <w:bookmarkStart w:id="8" w:name="_Toc158250243"/>
+      <w:bookmarkStart w:id="11" w:name="_Toc158308841"/>
       <w:r>
         <w:t>Discussion and Analysis</w:t>
       </w:r>
-      <w:bookmarkEnd w:id="8"/>
+      <w:bookmarkEnd w:id="11"/>
     </w:p>
     <w:p>
       <w:pPr>
@@ -2124,7 +2616,6 @@
     </w:p>
     <w:p>
       <w:r>
-        <w:lastRenderedPageBreak/>
         <w:t xml:space="preserve">This covers the interpretation of the findings, evaluation of the significance of the findings and a general discussion of the investigation. What do your findings mean? In this section you should consider questions such as: </w:t>
       </w:r>
     </w:p>
@@ -2261,21 +2752,7 @@
         <w:rPr>
           <w:color w:val="000000"/>
         </w:rPr>
-        <w:t xml:space="preserve">Build on the material in the introduction and literature </w:t>
-      </w:r>
-      <w:proofErr w:type="gramStart"/>
-      <w:r>
-        <w:rPr>
-          <w:color w:val="000000"/>
-        </w:rPr>
-        <w:t>review</w:t>
-      </w:r>
-      <w:proofErr w:type="gramEnd"/>
-      <w:r>
-        <w:rPr>
-          <w:color w:val="000000"/>
-        </w:rPr>
-        <w:t xml:space="preserve"> </w:t>
+        <w:t xml:space="preserve">Build on the material in the introduction and literature review </w:t>
       </w:r>
     </w:p>
     <w:p>
@@ -2297,21 +2774,7 @@
         <w:rPr>
           <w:color w:val="000000"/>
         </w:rPr>
-        <w:t xml:space="preserve">Evaluate the adequacy of your </w:t>
-      </w:r>
-      <w:proofErr w:type="gramStart"/>
-      <w:r>
-        <w:rPr>
-          <w:color w:val="000000"/>
-        </w:rPr>
-        <w:t>methodology</w:t>
-      </w:r>
-      <w:proofErr w:type="gramEnd"/>
-      <w:r>
-        <w:rPr>
-          <w:color w:val="000000"/>
-        </w:rPr>
-        <w:t xml:space="preserve"> </w:t>
+        <w:t xml:space="preserve">Evaluate the adequacy of your methodology </w:t>
       </w:r>
     </w:p>
     <w:p>
@@ -2333,21 +2796,7 @@
         <w:rPr>
           <w:color w:val="000000"/>
         </w:rPr>
-        <w:t xml:space="preserve">Suggest design features that may have affected the </w:t>
-      </w:r>
-      <w:proofErr w:type="gramStart"/>
-      <w:r>
-        <w:rPr>
-          <w:color w:val="000000"/>
-        </w:rPr>
-        <w:t>results</w:t>
-      </w:r>
-      <w:proofErr w:type="gramEnd"/>
-      <w:r>
-        <w:rPr>
-          <w:color w:val="000000"/>
-        </w:rPr>
-        <w:t xml:space="preserve"> </w:t>
+        <w:t xml:space="preserve">Suggest design features that may have affected the results </w:t>
       </w:r>
     </w:p>
     <w:p>
@@ -2368,26 +2817,18 @@
         <w:rPr>
           <w:color w:val="000000"/>
         </w:rPr>
-        <w:t xml:space="preserve">Include whether the results would be different under different </w:t>
-      </w:r>
-      <w:proofErr w:type="gramStart"/>
-      <w:r>
-        <w:rPr>
-          <w:color w:val="000000"/>
-        </w:rPr>
-        <w:t>conditions</w:t>
-      </w:r>
-      <w:proofErr w:type="gramEnd"/>
+        <w:t>Include whether the results would be different under different conditions</w:t>
+      </w:r>
     </w:p>
     <w:p>
       <w:pPr>
         <w:pStyle w:val="Heading1"/>
       </w:pPr>
-      <w:bookmarkStart w:id="9" w:name="_Toc158250244"/>
+      <w:bookmarkStart w:id="12" w:name="_Toc158308842"/>
       <w:r>
         <w:t>Conclusion</w:t>
       </w:r>
-      <w:bookmarkEnd w:id="9"/>
+      <w:bookmarkEnd w:id="12"/>
     </w:p>
     <w:p>
       <w:pPr>
@@ -2436,21 +2877,7 @@
         <w:rPr>
           <w:color w:val="000000"/>
         </w:rPr>
-        <w:t xml:space="preserve">Demonstrates that you have achieved what you set out to </w:t>
-      </w:r>
-      <w:proofErr w:type="gramStart"/>
-      <w:r>
-        <w:rPr>
-          <w:color w:val="000000"/>
-        </w:rPr>
-        <w:t>do</w:t>
-      </w:r>
-      <w:proofErr w:type="gramEnd"/>
-      <w:r>
-        <w:rPr>
-          <w:color w:val="000000"/>
-        </w:rPr>
-        <w:t xml:space="preserve"> </w:t>
+        <w:t xml:space="preserve">Demonstrates that you have achieved what you set out to do </w:t>
       </w:r>
     </w:p>
     <w:p>
@@ -2474,21 +2901,7 @@
         <w:rPr>
           <w:color w:val="000000"/>
         </w:rPr>
-        <w:t xml:space="preserve">It provides the reader with a sense of closure on the </w:t>
-      </w:r>
-      <w:proofErr w:type="gramStart"/>
-      <w:r>
-        <w:rPr>
-          <w:color w:val="000000"/>
-        </w:rPr>
-        <w:t>topic</w:t>
-      </w:r>
-      <w:proofErr w:type="gramEnd"/>
-      <w:r>
-        <w:rPr>
-          <w:color w:val="000000"/>
-        </w:rPr>
-        <w:t xml:space="preserve"> </w:t>
+        <w:t xml:space="preserve">It provides the reader with a sense of closure on the topic </w:t>
       </w:r>
     </w:p>
     <w:p>
@@ -2512,12 +2925,12 @@
       <w:pPr>
         <w:pStyle w:val="Heading1"/>
       </w:pPr>
-      <w:bookmarkStart w:id="10" w:name="_Toc158250245"/>
+      <w:bookmarkStart w:id="13" w:name="_Toc158308843"/>
       <w:r>
         <w:lastRenderedPageBreak/>
         <w:t>Recommendations</w:t>
       </w:r>
-      <w:bookmarkEnd w:id="10"/>
+      <w:bookmarkEnd w:id="13"/>
     </w:p>
     <w:p>
       <w:pPr>
@@ -2544,22 +2957,20 @@
         <w:br w:type="page"/>
       </w:r>
     </w:p>
-    <w:bookmarkStart w:id="11" w:name="_Toc158250246" w:displacedByCustomXml="next"/>
+    <w:bookmarkStart w:id="14" w:name="_Toc158308844" w:displacedByCustomXml="next"/>
     <w:sdt>
       <w:sdtPr>
+        <w:rPr>
+          <w:color w:val="auto"/>
+          <w:sz w:val="22"/>
+          <w:szCs w:val="22"/>
+        </w:rPr>
         <w:id w:val="1335266826"/>
         <w:docPartObj>
           <w:docPartGallery w:val="Bibliographies"/>
           <w:docPartUnique/>
         </w:docPartObj>
       </w:sdtPr>
-      <w:sdtEndPr>
-        <w:rPr>
-          <w:color w:val="auto"/>
-          <w:sz w:val="22"/>
-          <w:szCs w:val="22"/>
-        </w:rPr>
-      </w:sdtEndPr>
       <w:sdtContent>
         <w:p>
           <w:pPr>
@@ -2568,7 +2979,7 @@
           <w:r>
             <w:t>References</w:t>
           </w:r>
-          <w:bookmarkEnd w:id="11"/>
+          <w:bookmarkEnd w:id="14"/>
         </w:p>
         <w:sdt>
           <w:sdtPr>
@@ -2580,70 +2991,135 @@
               <w:pPr>
                 <w:pStyle w:val="Bibliography"/>
                 <w:rPr>
-                  <w:noProof/>
-                  <w:sz w:val="24"/>
-                  <w:szCs w:val="24"/>
+                  <w:rFonts w:ascii="Arial" w:hAnsi="Arial" w:cs="Arial"/>
+                  <w:color w:val="222222"/>
+                  <w:sz w:val="20"/>
+                  <w:szCs w:val="20"/>
+                  <w:shd w:val="clear" w:color="auto" w:fill="FFFFFF"/>
                 </w:rPr>
               </w:pPr>
               <w:r>
-                <w:fldChar w:fldCharType="begin"/>
+                <w:rPr>
+                  <w:rFonts w:ascii="Arial" w:hAnsi="Arial" w:cs="Arial"/>
+                  <w:color w:val="222222"/>
+                  <w:sz w:val="20"/>
+                  <w:szCs w:val="20"/>
+                  <w:shd w:val="clear" w:color="auto" w:fill="FFFFFF"/>
+                </w:rPr>
+                <w:t xml:space="preserve"> </w:t>
               </w:r>
+            </w:p>
+            <w:p>
+              <w:pPr>
+                <w:pStyle w:val="Bibliography"/>
+                <w:rPr>
+                  <w:rFonts w:ascii="Arial" w:hAnsi="Arial" w:cs="Arial"/>
+                  <w:color w:val="222222"/>
+                  <w:sz w:val="20"/>
+                  <w:szCs w:val="20"/>
+                  <w:shd w:val="clear" w:color="auto" w:fill="FFFFFF"/>
+                </w:rPr>
+              </w:pPr>
+            </w:p>
+            <w:p>
+              <w:pPr>
+                <w:pStyle w:val="Bibliography"/>
+              </w:pPr>
               <w:r>
-                <w:instrText xml:space="preserve"> BIBLIOGRAPHY </w:instrText>
+                <w:rPr>
+                  <w:rFonts w:ascii="Arial" w:hAnsi="Arial" w:cs="Arial"/>
+                  <w:color w:val="222222"/>
+                  <w:sz w:val="20"/>
+                  <w:szCs w:val="20"/>
+                  <w:shd w:val="clear" w:color="auto" w:fill="FFFFFF"/>
+                </w:rPr>
+                <w:t xml:space="preserve">Hendrikx, M., Meijer, S., Van Der Velden, J. and </w:t>
               </w:r>
+              <w:proofErr w:type="spellStart"/>
               <w:r>
-                <w:fldChar w:fldCharType="separate"/>
+                <w:rPr>
+                  <w:rFonts w:ascii="Arial" w:hAnsi="Arial" w:cs="Arial"/>
+                  <w:color w:val="222222"/>
+                  <w:sz w:val="20"/>
+                  <w:szCs w:val="20"/>
+                  <w:shd w:val="clear" w:color="auto" w:fill="FFFFFF"/>
+                </w:rPr>
+                <w:t>Iosup</w:t>
+              </w:r>
+              <w:proofErr w:type="spellEnd"/>
+              <w:r>
+                <w:rPr>
+                  <w:rFonts w:ascii="Arial" w:hAnsi="Arial" w:cs="Arial"/>
+                  <w:color w:val="222222"/>
+                  <w:sz w:val="20"/>
+                  <w:szCs w:val="20"/>
+                  <w:shd w:val="clear" w:color="auto" w:fill="FFFFFF"/>
+                </w:rPr>
+                <w:t>, A., 2013. Procedural content generation for games: A survey. </w:t>
               </w:r>
               <w:r>
                 <w:rPr>
-                  <w:noProof/>
+                  <w:rFonts w:ascii="Arial" w:hAnsi="Arial" w:cs="Arial"/>
+                  <w:i/>
+                  <w:iCs/>
+                  <w:color w:val="222222"/>
+                  <w:sz w:val="20"/>
+                  <w:szCs w:val="20"/>
+                  <w:shd w:val="clear" w:color="auto" w:fill="FFFFFF"/>
                 </w:rPr>
-                <w:t xml:space="preserve">Gumin, M., 2016. </w:t>
+                <w:t>ACM Transactions on Multimedia Computing, Communications, and Applications (TOMM)</w:t>
               </w:r>
               <w:r>
                 <w:rPr>
-                  <w:i/>
-                  <w:iCs/>
-                  <w:noProof/>
+                  <w:rFonts w:ascii="Arial" w:hAnsi="Arial" w:cs="Arial"/>
+                  <w:color w:val="222222"/>
+                  <w:sz w:val="20"/>
+                  <w:szCs w:val="20"/>
+                  <w:shd w:val="clear" w:color="auto" w:fill="FFFFFF"/>
                 </w:rPr>
-                <w:t xml:space="preserve">mxgmn/WaveFunctionCollapse: Bitmap &amp; tilemap generation from a single example with the help of ideas from quantum mechanics. </w:t>
+                <w:t>, </w:t>
               </w:r>
               <w:r>
                 <w:rPr>
-                  <w:noProof/>
+                  <w:rFonts w:ascii="Arial" w:hAnsi="Arial" w:cs="Arial"/>
+                  <w:i/>
+                  <w:iCs/>
+                  <w:color w:val="222222"/>
+                  <w:sz w:val="20"/>
+                  <w:szCs w:val="20"/>
+                  <w:shd w:val="clear" w:color="auto" w:fill="FFFFFF"/>
                 </w:rPr>
-                <w:t xml:space="preserve">[Online] </w:t>
+                <w:t>9</w:t>
               </w:r>
               <w:r>
                 <w:rPr>
-                  <w:noProof/>
+                  <w:rFonts w:ascii="Arial" w:hAnsi="Arial" w:cs="Arial"/>
+                  <w:color w:val="222222"/>
+                  <w:sz w:val="20"/>
+                  <w:szCs w:val="20"/>
+                  <w:shd w:val="clear" w:color="auto" w:fill="FFFFFF"/>
                 </w:rPr>
-                <w:br/>
-                <w:t xml:space="preserve">Available at: </w:t>
+                <w:t>(1), pp.1-22.</w:t>
               </w:r>
               <w:r>
                 <w:rPr>
-                  <w:noProof/>
-                  <w:u w:val="single"/>
+                  <w:rFonts w:ascii="Arial" w:hAnsi="Arial" w:cs="Arial"/>
+                  <w:color w:val="222222"/>
+                  <w:sz w:val="20"/>
+                  <w:szCs w:val="20"/>
+                  <w:shd w:val="clear" w:color="auto" w:fill="FFFFFF"/>
                 </w:rPr>
-                <w:t>https://github.com/mxgmn/WaveFunctionCollapse</w:t>
+                <w:t xml:space="preserve"> </w:t>
               </w:r>
               <w:r>
                 <w:rPr>
-                  <w:noProof/>
+                  <w:rFonts w:ascii="Arial" w:hAnsi="Arial" w:cs="Arial"/>
+                  <w:color w:val="222222"/>
+                  <w:sz w:val="20"/>
+                  <w:szCs w:val="20"/>
+                  <w:shd w:val="clear" w:color="auto" w:fill="FFFFFF"/>
                 </w:rPr>
-                <w:br/>
-                <w:t>[Accessed 8 February 2024].</w:t>
-              </w:r>
-            </w:p>
-            <w:p>
-              <w:r>
-                <w:rPr>
-                  <w:b/>
-                  <w:bCs/>
-                  <w:noProof/>
-                </w:rPr>
-                <w:fldChar w:fldCharType="end"/>
+                <w:tab/>
               </w:r>
             </w:p>
           </w:sdtContent>
@@ -2670,12 +3146,12 @@
       <w:pPr>
         <w:pStyle w:val="Heading1"/>
       </w:pPr>
-      <w:bookmarkStart w:id="12" w:name="_Toc158250247"/>
+      <w:bookmarkStart w:id="15" w:name="_Toc158308845"/>
       <w:r>
         <w:lastRenderedPageBreak/>
         <w:t>Appendices</w:t>
       </w:r>
-      <w:bookmarkEnd w:id="12"/>
+      <w:bookmarkEnd w:id="15"/>
       <w:r>
         <w:t xml:space="preserve"> </w:t>
       </w:r>
@@ -2699,11 +3175,11 @@
       <w:pPr>
         <w:pStyle w:val="Heading2"/>
       </w:pPr>
-      <w:bookmarkStart w:id="13" w:name="_Toc158250248"/>
+      <w:bookmarkStart w:id="16" w:name="_Toc158308846"/>
       <w:r>
         <w:t>Appendix 1 – xxx</w:t>
       </w:r>
-      <w:bookmarkEnd w:id="13"/>
+      <w:bookmarkEnd w:id="16"/>
     </w:p>
     <w:p>
       <w:pPr>
@@ -2954,6 +3430,119 @@
     </w:lvl>
   </w:abstractNum>
   <w:abstractNum w:abstractNumId="2" w15:restartNumberingAfterBreak="0">
+    <w:nsid w:val="218A6CE5"/>
+    <w:multiLevelType w:val="hybridMultilevel"/>
+    <w:tmpl w:val="C95078E2"/>
+    <w:lvl w:ilvl="0" w:tplc="08090001">
+      <w:start w:val="1"/>
+      <w:numFmt w:val="bullet"/>
+      <w:lvlText w:val=""/>
+      <w:lvlJc w:val="left"/>
+      <w:pPr>
+        <w:ind w:left="720" w:hanging="360"/>
+      </w:pPr>
+      <w:rPr>
+        <w:rFonts w:ascii="Symbol" w:hAnsi="Symbol" w:hint="default"/>
+      </w:rPr>
+    </w:lvl>
+    <w:lvl w:ilvl="1" w:tplc="08090003" w:tentative="1">
+      <w:start w:val="1"/>
+      <w:numFmt w:val="bullet"/>
+      <w:lvlText w:val="o"/>
+      <w:lvlJc w:val="left"/>
+      <w:pPr>
+        <w:ind w:left="1440" w:hanging="360"/>
+      </w:pPr>
+      <w:rPr>
+        <w:rFonts w:ascii="Courier New" w:hAnsi="Courier New" w:cs="Courier New" w:hint="default"/>
+      </w:rPr>
+    </w:lvl>
+    <w:lvl w:ilvl="2" w:tplc="08090005" w:tentative="1">
+      <w:start w:val="1"/>
+      <w:numFmt w:val="bullet"/>
+      <w:lvlText w:val=""/>
+      <w:lvlJc w:val="left"/>
+      <w:pPr>
+        <w:ind w:left="2160" w:hanging="360"/>
+      </w:pPr>
+      <w:rPr>
+        <w:rFonts w:ascii="Wingdings" w:hAnsi="Wingdings" w:hint="default"/>
+      </w:rPr>
+    </w:lvl>
+    <w:lvl w:ilvl="3" w:tplc="08090001" w:tentative="1">
+      <w:start w:val="1"/>
+      <w:numFmt w:val="bullet"/>
+      <w:lvlText w:val=""/>
+      <w:lvlJc w:val="left"/>
+      <w:pPr>
+        <w:ind w:left="2880" w:hanging="360"/>
+      </w:pPr>
+      <w:rPr>
+        <w:rFonts w:ascii="Symbol" w:hAnsi="Symbol" w:hint="default"/>
+      </w:rPr>
+    </w:lvl>
+    <w:lvl w:ilvl="4" w:tplc="08090003" w:tentative="1">
+      <w:start w:val="1"/>
+      <w:numFmt w:val="bullet"/>
+      <w:lvlText w:val="o"/>
+      <w:lvlJc w:val="left"/>
+      <w:pPr>
+        <w:ind w:left="3600" w:hanging="360"/>
+      </w:pPr>
+      <w:rPr>
+        <w:rFonts w:ascii="Courier New" w:hAnsi="Courier New" w:cs="Courier New" w:hint="default"/>
+      </w:rPr>
+    </w:lvl>
+    <w:lvl w:ilvl="5" w:tplc="08090005" w:tentative="1">
+      <w:start w:val="1"/>
+      <w:numFmt w:val="bullet"/>
+      <w:lvlText w:val=""/>
+      <w:lvlJc w:val="left"/>
+      <w:pPr>
+        <w:ind w:left="4320" w:hanging="360"/>
+      </w:pPr>
+      <w:rPr>
+        <w:rFonts w:ascii="Wingdings" w:hAnsi="Wingdings" w:hint="default"/>
+      </w:rPr>
+    </w:lvl>
+    <w:lvl w:ilvl="6" w:tplc="08090001" w:tentative="1">
+      <w:start w:val="1"/>
+      <w:numFmt w:val="bullet"/>
+      <w:lvlText w:val=""/>
+      <w:lvlJc w:val="left"/>
+      <w:pPr>
+        <w:ind w:left="5040" w:hanging="360"/>
+      </w:pPr>
+      <w:rPr>
+        <w:rFonts w:ascii="Symbol" w:hAnsi="Symbol" w:hint="default"/>
+      </w:rPr>
+    </w:lvl>
+    <w:lvl w:ilvl="7" w:tplc="08090003" w:tentative="1">
+      <w:start w:val="1"/>
+      <w:numFmt w:val="bullet"/>
+      <w:lvlText w:val="o"/>
+      <w:lvlJc w:val="left"/>
+      <w:pPr>
+        <w:ind w:left="5760" w:hanging="360"/>
+      </w:pPr>
+      <w:rPr>
+        <w:rFonts w:ascii="Courier New" w:hAnsi="Courier New" w:cs="Courier New" w:hint="default"/>
+      </w:rPr>
+    </w:lvl>
+    <w:lvl w:ilvl="8" w:tplc="08090005" w:tentative="1">
+      <w:start w:val="1"/>
+      <w:numFmt w:val="bullet"/>
+      <w:lvlText w:val=""/>
+      <w:lvlJc w:val="left"/>
+      <w:pPr>
+        <w:ind w:left="6480" w:hanging="360"/>
+      </w:pPr>
+      <w:rPr>
+        <w:rFonts w:ascii="Wingdings" w:hAnsi="Wingdings" w:hint="default"/>
+      </w:rPr>
+    </w:lvl>
+  </w:abstractNum>
+  <w:abstractNum w:abstractNumId="3" w15:restartNumberingAfterBreak="0">
     <w:nsid w:val="26CC2904"/>
     <w:multiLevelType w:val="hybridMultilevel"/>
     <w:tmpl w:val="5EEE5666"/>
@@ -3066,7 +3655,233 @@
       </w:rPr>
     </w:lvl>
   </w:abstractNum>
-  <w:abstractNum w:abstractNumId="3" w15:restartNumberingAfterBreak="0">
+  <w:abstractNum w:abstractNumId="4" w15:restartNumberingAfterBreak="0">
+    <w:nsid w:val="3CA83C34"/>
+    <w:multiLevelType w:val="hybridMultilevel"/>
+    <w:tmpl w:val="B1221C1E"/>
+    <w:lvl w:ilvl="0" w:tplc="08090001">
+      <w:start w:val="1"/>
+      <w:numFmt w:val="bullet"/>
+      <w:lvlText w:val=""/>
+      <w:lvlJc w:val="left"/>
+      <w:pPr>
+        <w:ind w:left="720" w:hanging="360"/>
+      </w:pPr>
+      <w:rPr>
+        <w:rFonts w:ascii="Symbol" w:hAnsi="Symbol" w:hint="default"/>
+      </w:rPr>
+    </w:lvl>
+    <w:lvl w:ilvl="1" w:tplc="08090003" w:tentative="1">
+      <w:start w:val="1"/>
+      <w:numFmt w:val="bullet"/>
+      <w:lvlText w:val="o"/>
+      <w:lvlJc w:val="left"/>
+      <w:pPr>
+        <w:ind w:left="1440" w:hanging="360"/>
+      </w:pPr>
+      <w:rPr>
+        <w:rFonts w:ascii="Courier New" w:hAnsi="Courier New" w:cs="Courier New" w:hint="default"/>
+      </w:rPr>
+    </w:lvl>
+    <w:lvl w:ilvl="2" w:tplc="08090005" w:tentative="1">
+      <w:start w:val="1"/>
+      <w:numFmt w:val="bullet"/>
+      <w:lvlText w:val=""/>
+      <w:lvlJc w:val="left"/>
+      <w:pPr>
+        <w:ind w:left="2160" w:hanging="360"/>
+      </w:pPr>
+      <w:rPr>
+        <w:rFonts w:ascii="Wingdings" w:hAnsi="Wingdings" w:hint="default"/>
+      </w:rPr>
+    </w:lvl>
+    <w:lvl w:ilvl="3" w:tplc="08090001" w:tentative="1">
+      <w:start w:val="1"/>
+      <w:numFmt w:val="bullet"/>
+      <w:lvlText w:val=""/>
+      <w:lvlJc w:val="left"/>
+      <w:pPr>
+        <w:ind w:left="2880" w:hanging="360"/>
+      </w:pPr>
+      <w:rPr>
+        <w:rFonts w:ascii="Symbol" w:hAnsi="Symbol" w:hint="default"/>
+      </w:rPr>
+    </w:lvl>
+    <w:lvl w:ilvl="4" w:tplc="08090003" w:tentative="1">
+      <w:start w:val="1"/>
+      <w:numFmt w:val="bullet"/>
+      <w:lvlText w:val="o"/>
+      <w:lvlJc w:val="left"/>
+      <w:pPr>
+        <w:ind w:left="3600" w:hanging="360"/>
+      </w:pPr>
+      <w:rPr>
+        <w:rFonts w:ascii="Courier New" w:hAnsi="Courier New" w:cs="Courier New" w:hint="default"/>
+      </w:rPr>
+    </w:lvl>
+    <w:lvl w:ilvl="5" w:tplc="08090005" w:tentative="1">
+      <w:start w:val="1"/>
+      <w:numFmt w:val="bullet"/>
+      <w:lvlText w:val=""/>
+      <w:lvlJc w:val="left"/>
+      <w:pPr>
+        <w:ind w:left="4320" w:hanging="360"/>
+      </w:pPr>
+      <w:rPr>
+        <w:rFonts w:ascii="Wingdings" w:hAnsi="Wingdings" w:hint="default"/>
+      </w:rPr>
+    </w:lvl>
+    <w:lvl w:ilvl="6" w:tplc="08090001" w:tentative="1">
+      <w:start w:val="1"/>
+      <w:numFmt w:val="bullet"/>
+      <w:lvlText w:val=""/>
+      <w:lvlJc w:val="left"/>
+      <w:pPr>
+        <w:ind w:left="5040" w:hanging="360"/>
+      </w:pPr>
+      <w:rPr>
+        <w:rFonts w:ascii="Symbol" w:hAnsi="Symbol" w:hint="default"/>
+      </w:rPr>
+    </w:lvl>
+    <w:lvl w:ilvl="7" w:tplc="08090003" w:tentative="1">
+      <w:start w:val="1"/>
+      <w:numFmt w:val="bullet"/>
+      <w:lvlText w:val="o"/>
+      <w:lvlJc w:val="left"/>
+      <w:pPr>
+        <w:ind w:left="5760" w:hanging="360"/>
+      </w:pPr>
+      <w:rPr>
+        <w:rFonts w:ascii="Courier New" w:hAnsi="Courier New" w:cs="Courier New" w:hint="default"/>
+      </w:rPr>
+    </w:lvl>
+    <w:lvl w:ilvl="8" w:tplc="08090005" w:tentative="1">
+      <w:start w:val="1"/>
+      <w:numFmt w:val="bullet"/>
+      <w:lvlText w:val=""/>
+      <w:lvlJc w:val="left"/>
+      <w:pPr>
+        <w:ind w:left="6480" w:hanging="360"/>
+      </w:pPr>
+      <w:rPr>
+        <w:rFonts w:ascii="Wingdings" w:hAnsi="Wingdings" w:hint="default"/>
+      </w:rPr>
+    </w:lvl>
+  </w:abstractNum>
+  <w:abstractNum w:abstractNumId="5" w15:restartNumberingAfterBreak="0">
+    <w:nsid w:val="59C82877"/>
+    <w:multiLevelType w:val="hybridMultilevel"/>
+    <w:tmpl w:val="507C3BC4"/>
+    <w:lvl w:ilvl="0" w:tplc="08090001">
+      <w:start w:val="1"/>
+      <w:numFmt w:val="bullet"/>
+      <w:lvlText w:val=""/>
+      <w:lvlJc w:val="left"/>
+      <w:pPr>
+        <w:ind w:left="720" w:hanging="360"/>
+      </w:pPr>
+      <w:rPr>
+        <w:rFonts w:ascii="Symbol" w:hAnsi="Symbol" w:hint="default"/>
+      </w:rPr>
+    </w:lvl>
+    <w:lvl w:ilvl="1" w:tplc="08090003" w:tentative="1">
+      <w:start w:val="1"/>
+      <w:numFmt w:val="bullet"/>
+      <w:lvlText w:val="o"/>
+      <w:lvlJc w:val="left"/>
+      <w:pPr>
+        <w:ind w:left="1440" w:hanging="360"/>
+      </w:pPr>
+      <w:rPr>
+        <w:rFonts w:ascii="Courier New" w:hAnsi="Courier New" w:cs="Courier New" w:hint="default"/>
+      </w:rPr>
+    </w:lvl>
+    <w:lvl w:ilvl="2" w:tplc="08090005" w:tentative="1">
+      <w:start w:val="1"/>
+      <w:numFmt w:val="bullet"/>
+      <w:lvlText w:val=""/>
+      <w:lvlJc w:val="left"/>
+      <w:pPr>
+        <w:ind w:left="2160" w:hanging="360"/>
+      </w:pPr>
+      <w:rPr>
+        <w:rFonts w:ascii="Wingdings" w:hAnsi="Wingdings" w:hint="default"/>
+      </w:rPr>
+    </w:lvl>
+    <w:lvl w:ilvl="3" w:tplc="08090001" w:tentative="1">
+      <w:start w:val="1"/>
+      <w:numFmt w:val="bullet"/>
+      <w:lvlText w:val=""/>
+      <w:lvlJc w:val="left"/>
+      <w:pPr>
+        <w:ind w:left="2880" w:hanging="360"/>
+      </w:pPr>
+      <w:rPr>
+        <w:rFonts w:ascii="Symbol" w:hAnsi="Symbol" w:hint="default"/>
+      </w:rPr>
+    </w:lvl>
+    <w:lvl w:ilvl="4" w:tplc="08090003" w:tentative="1">
+      <w:start w:val="1"/>
+      <w:numFmt w:val="bullet"/>
+      <w:lvlText w:val="o"/>
+      <w:lvlJc w:val="left"/>
+      <w:pPr>
+        <w:ind w:left="3600" w:hanging="360"/>
+      </w:pPr>
+      <w:rPr>
+        <w:rFonts w:ascii="Courier New" w:hAnsi="Courier New" w:cs="Courier New" w:hint="default"/>
+      </w:rPr>
+    </w:lvl>
+    <w:lvl w:ilvl="5" w:tplc="08090005" w:tentative="1">
+      <w:start w:val="1"/>
+      <w:numFmt w:val="bullet"/>
+      <w:lvlText w:val=""/>
+      <w:lvlJc w:val="left"/>
+      <w:pPr>
+        <w:ind w:left="4320" w:hanging="360"/>
+      </w:pPr>
+      <w:rPr>
+        <w:rFonts w:ascii="Wingdings" w:hAnsi="Wingdings" w:hint="default"/>
+      </w:rPr>
+    </w:lvl>
+    <w:lvl w:ilvl="6" w:tplc="08090001" w:tentative="1">
+      <w:start w:val="1"/>
+      <w:numFmt w:val="bullet"/>
+      <w:lvlText w:val=""/>
+      <w:lvlJc w:val="left"/>
+      <w:pPr>
+        <w:ind w:left="5040" w:hanging="360"/>
+      </w:pPr>
+      <w:rPr>
+        <w:rFonts w:ascii="Symbol" w:hAnsi="Symbol" w:hint="default"/>
+      </w:rPr>
+    </w:lvl>
+    <w:lvl w:ilvl="7" w:tplc="08090003" w:tentative="1">
+      <w:start w:val="1"/>
+      <w:numFmt w:val="bullet"/>
+      <w:lvlText w:val="o"/>
+      <w:lvlJc w:val="left"/>
+      <w:pPr>
+        <w:ind w:left="5760" w:hanging="360"/>
+      </w:pPr>
+      <w:rPr>
+        <w:rFonts w:ascii="Courier New" w:hAnsi="Courier New" w:cs="Courier New" w:hint="default"/>
+      </w:rPr>
+    </w:lvl>
+    <w:lvl w:ilvl="8" w:tplc="08090005" w:tentative="1">
+      <w:start w:val="1"/>
+      <w:numFmt w:val="bullet"/>
+      <w:lvlText w:val=""/>
+      <w:lvlJc w:val="left"/>
+      <w:pPr>
+        <w:ind w:left="6480" w:hanging="360"/>
+      </w:pPr>
+      <w:rPr>
+        <w:rFonts w:ascii="Wingdings" w:hAnsi="Wingdings" w:hint="default"/>
+      </w:rPr>
+    </w:lvl>
+  </w:abstractNum>
+  <w:abstractNum w:abstractNumId="6" w15:restartNumberingAfterBreak="0">
     <w:nsid w:val="6A5E70A0"/>
     <w:multiLevelType w:val="multilevel"/>
     <w:tmpl w:val="D5A0D5BE"/>
@@ -3179,7 +3994,7 @@
       </w:rPr>
     </w:lvl>
   </w:abstractNum>
-  <w:abstractNum w:abstractNumId="4" w15:restartNumberingAfterBreak="0">
+  <w:abstractNum w:abstractNumId="7" w15:restartNumberingAfterBreak="0">
     <w:nsid w:val="6E1E3C1A"/>
     <w:multiLevelType w:val="multilevel"/>
     <w:tmpl w:val="E988B944"/>
@@ -3292,7 +4107,7 @@
       </w:rPr>
     </w:lvl>
   </w:abstractNum>
-  <w:abstractNum w:abstractNumId="5" w15:restartNumberingAfterBreak="0">
+  <w:abstractNum w:abstractNumId="8" w15:restartNumberingAfterBreak="0">
     <w:nsid w:val="75062A0A"/>
     <w:multiLevelType w:val="hybridMultilevel"/>
     <w:tmpl w:val="E4FA083C"/>
@@ -3405,7 +4220,7 @@
       </w:rPr>
     </w:lvl>
   </w:abstractNum>
-  <w:abstractNum w:abstractNumId="6" w15:restartNumberingAfterBreak="0">
+  <w:abstractNum w:abstractNumId="9" w15:restartNumberingAfterBreak="0">
     <w:nsid w:val="7C7B5AAB"/>
     <w:multiLevelType w:val="hybridMultilevel"/>
     <w:tmpl w:val="25BC0576"/>
@@ -3519,10 +4334,10 @@
     </w:lvl>
   </w:abstractNum>
   <w:num w:numId="1" w16cid:durableId="1762335552">
-    <w:abstractNumId w:val="3"/>
+    <w:abstractNumId w:val="6"/>
   </w:num>
   <w:num w:numId="2" w16cid:durableId="210387633">
-    <w:abstractNumId w:val="4"/>
+    <w:abstractNumId w:val="7"/>
   </w:num>
   <w:num w:numId="3" w16cid:durableId="411632452">
     <w:abstractNumId w:val="0"/>
@@ -3531,13 +4346,22 @@
     <w:abstractNumId w:val="1"/>
   </w:num>
   <w:num w:numId="5" w16cid:durableId="865487192">
-    <w:abstractNumId w:val="6"/>
+    <w:abstractNumId w:val="9"/>
   </w:num>
   <w:num w:numId="6" w16cid:durableId="1679111725">
-    <w:abstractNumId w:val="2"/>
+    <w:abstractNumId w:val="3"/>
   </w:num>
   <w:num w:numId="7" w16cid:durableId="868185462">
+    <w:abstractNumId w:val="8"/>
+  </w:num>
+  <w:num w:numId="8" w16cid:durableId="1389451879">
     <w:abstractNumId w:val="5"/>
+  </w:num>
+  <w:num w:numId="9" w16cid:durableId="1766539296">
+    <w:abstractNumId w:val="4"/>
+  </w:num>
+  <w:num w:numId="10" w16cid:durableId="8721202">
+    <w:abstractNumId w:val="2"/>
   </w:num>
 </w:numbering>
 </file>
@@ -3984,7 +4808,6 @@
     <w:basedOn w:val="Normal"/>
     <w:next w:val="Normal"/>
     <w:uiPriority w:val="9"/>
-    <w:semiHidden/>
     <w:unhideWhenUsed/>
     <w:qFormat/>
     <w:pPr>
@@ -4060,6 +4883,7 @@
   <w:style w:type="character" w:default="1" w:styleId="DefaultParagraphFont">
     <w:name w:val="Default Paragraph Font"/>
     <w:uiPriority w:val="1"/>
+    <w:semiHidden/>
     <w:unhideWhenUsed/>
   </w:style>
   <w:style w:type="table" w:default="1" w:styleId="TableNormal">
@@ -4202,6 +5026,19 @@
       <w:color w:val="0000FF" w:themeColor="hyperlink"/>
       <w:u w:val="single"/>
     </w:rPr>
+  </w:style>
+  <w:style w:type="paragraph" w:styleId="TOC3">
+    <w:name w:val="toc 3"/>
+    <w:basedOn w:val="Normal"/>
+    <w:next w:val="Normal"/>
+    <w:autoRedefine/>
+    <w:uiPriority w:val="39"/>
+    <w:unhideWhenUsed/>
+    <w:rsid w:val="009170BE"/>
+    <w:pPr>
+      <w:spacing w:after="100"/>
+      <w:ind w:left="440"/>
+    </w:pPr>
   </w:style>
 </w:styles>
 </file>
@@ -4528,7 +5365,7 @@
 
 <file path=word/webextensions/taskpanes.xml><?xml version="1.0" encoding="utf-8"?>
 <wetp:taskpanes xmlns:wetp="http://schemas.microsoft.com/office/webextensions/taskpanes/2010/11">
-  <wetp:taskpane dockstate="right" visibility="0" width="350" row="0">
+  <wetp:taskpane dockstate="right" visibility="0" width="350" row="1">
     <wetp:webextensionref xmlns:r="http://schemas.openxmlformats.org/officeDocument/2006/relationships" r:id="rId1"/>
   </wetp:taskpane>
 </wetp:taskpanes>
@@ -4542,6 +5379,7 @@
   </we:alternateReferences>
   <we:properties>
     <we:property name="MENDELEY_CITATIONS" value="[]"/>
+    <we:property name="MENDELEY_CITATIONS_STYLE" value="{&quot;id&quot;:&quot;https://www.zotero.org/styles/apa&quot;,&quot;title&quot;:&quot;American Psychological Association 7th edition&quot;,&quot;format&quot;:&quot;author-date&quot;,&quot;defaultLocale&quot;:null,&quot;isLocaleCodeValid&quot;:true}"/>
   </we:properties>
   <we:bindings/>
   <we:snapshot xmlns:r="http://schemas.openxmlformats.org/officeDocument/2006/relationships"/>
@@ -4575,11 +5413,36 @@
     <b:Guid>{9C945EED-FE73-4BBE-82C8-672A263B57E6}</b:Guid>
     <b:RefOrder>1</b:RefOrder>
   </b:Source>
+  <b:Source>
+    <b:Tag>Gum16</b:Tag>
+    <b:SourceType>InternetSite</b:SourceType>
+    <b:Guid>{CCEBCA71-0E4C-4279-B438-CF787376B75C}</b:Guid>
+    <b:Author>
+      <b:Author>
+        <b:NameList>
+          <b:Person>
+            <b:Last>Gumin</b:Last>
+            <b:First>Maim</b:First>
+          </b:Person>
+        </b:NameList>
+      </b:Author>
+    </b:Author>
+    <b:Title>Wave Function Collapse Algorithm</b:Title>
+    <b:Year>2016</b:Year>
+    <b:Month>09</b:Month>
+    <b:Day>30</b:Day>
+    <b:ShortTitle>WaveFunction Collapse</b:ShortTitle>
+    <b:YearAccessed>2024</b:YearAccessed>
+    <b:MonthAccessed>February</b:MonthAccessed>
+    <b:DayAccessed>1</b:DayAccessed>
+    <b:URL>https://github.com/mxgmn/WaveFunctionCollapse</b:URL>
+    <b:RefOrder>2</b:RefOrder>
+  </b:Source>
 </b:Sources>
 </file>
 
 <file path=customXml/itemProps1.xml><?xml version="1.0" encoding="utf-8"?>
-<ds:datastoreItem xmlns:ds="http://schemas.openxmlformats.org/officeDocument/2006/customXml" ds:itemID="{3A8E18DC-5734-4BFB-9B8B-0D3214DDE4F1}">
+<ds:datastoreItem xmlns:ds="http://schemas.openxmlformats.org/officeDocument/2006/customXml" ds:itemID="{986594B1-636E-4F48-8826-72613D1DFBC1}">
   <ds:schemaRefs>
     <ds:schemaRef ds:uri="http://schemas.openxmlformats.org/officeDocument/2006/bibliography"/>
   </ds:schemaRefs>

</xml_diff>